<commit_message>
Deploying to gh-pages-test from @ eea/CLMS_documents@4f9c982f12ae31f988fd78fbdfafacddcf027165 🚀
</commit_message>
<xml_diff>
--- a/src/guidelines/editor-manual.docx
+++ b/src/guidelines/editor-manual.docx
@@ -7,7 +7,7 @@
         <w:pStyle w:val="Title"/>
       </w:pPr>
       <w:r>
-        <w:t xml:space="preserve">Guide for Writing Techncial Documentation for the CLMS</w:t>
+        <w:t xml:space="preserve">Guide for Writing Techncial Documentation</w:t>
       </w:r>
     </w:p>
     <w:p>
@@ -15,7 +15,7 @@
         <w:pStyle w:val="Subtitle"/>
       </w:pPr>
       <w:r>
-        <w:t xml:space="preserve">Editor Manual</w:t>
+        <w:t xml:space="preserve">Copernicus Land Monitoring Service</w:t>
       </w:r>
     </w:p>
     <w:p>

</xml_diff>

<commit_message>
Deploying to gh-pages-test from @ eea/CLMS_documents@269482b80cdc9deb03a3ed0ded3e666f4af0a418 🚀
</commit_message>
<xml_diff>
--- a/src/guidelines/editor-manual.docx
+++ b/src/guidelines/editor-manual.docx
@@ -375,7 +375,7 @@
         <w:rPr>
           <w:rStyle w:val="VerbatimChar"/>
         </w:rPr>
-        <w:t xml:space="preserve">|       ├── my-doc.qmd </w:t>
+        <w:t xml:space="preserve">|       ├── my-doc.qmd</w:t>
       </w:r>
       <w:r>
         <w:br/>
@@ -821,7 +821,7 @@
     </w:p>
     <w:bookmarkEnd w:id="26"/>
     <w:bookmarkEnd w:id="27"/>
-    <w:bookmarkStart w:id="75" w:name="basic-markdown-syntax"/>
+    <w:bookmarkStart w:id="69" w:name="basic-markdown-syntax"/>
     <w:p>
       <w:pPr>
         <w:pStyle w:val="Heading1"/>
@@ -1130,7 +1130,7 @@
         <w:rPr>
           <w:rStyle w:val="NormalTok"/>
         </w:rPr>
-        <w:t xml:space="preserve">This is one line.  </w:t>
+        <w:t xml:space="preserve">This is one line.</w:t>
       </w:r>
       <w:r>
         <w:br/>
@@ -3668,7 +3668,7 @@
     </w:p>
     <w:bookmarkEnd w:id="59"/>
     <w:bookmarkEnd w:id="60"/>
-    <w:bookmarkStart w:id="70" w:name="diagrams"/>
+    <w:bookmarkStart w:id="64" w:name="diagrams"/>
     <w:p>
       <w:pPr>
         <w:pStyle w:val="Heading2"/>
@@ -3714,7 +3714,7 @@
         <w:t xml:space="preserve">. Just use a code block like this:</w:t>
       </w:r>
     </w:p>
-    <w:bookmarkStart w:id="64" w:name="mermaid-example"/>
+    <w:bookmarkStart w:id="61" w:name="mermaid-example"/>
     <w:p>
       <w:pPr>
         <w:pStyle w:val="Heading3"/>
@@ -3788,284 +3788,170 @@
         <w:t xml:space="preserve">```</w:t>
       </w:r>
     </w:p>
+    <w:bookmarkEnd w:id="61"/>
+    <w:bookmarkStart w:id="63" w:name="dot-example"/>
+    <w:p>
+      <w:pPr>
+        <w:pStyle w:val="Heading3"/>
+      </w:pPr>
+      <w:r>
+        <w:t xml:space="preserve">3.11.2 Dot example</w:t>
+      </w:r>
+    </w:p>
+    <w:p>
+      <w:pPr>
+        <w:pStyle w:val="SourceCode"/>
+      </w:pPr>
+      <w:r>
+        <w:rPr>
+          <w:rStyle w:val="InformationTok"/>
+        </w:rPr>
+        <w:t xml:space="preserve">```{dot}</w:t>
+      </w:r>
+      <w:r>
+        <w:br/>
+      </w:r>
+      <w:r>
+        <w:rPr>
+          <w:rStyle w:val="InformationTok"/>
+        </w:rPr>
+        <w:t xml:space="preserve">digraph DocumentationWorkflow {</w:t>
+      </w:r>
+      <w:r>
+        <w:br/>
+      </w:r>
+      <w:r>
+        <w:rPr>
+          <w:rStyle w:val="InformationTok"/>
+        </w:rPr>
+        <w:t xml:space="preserve">  node [shape=box, style=rounded]</w:t>
+      </w:r>
+      <w:r>
+        <w:br/>
+      </w:r>
+      <w:r>
+        <w:br/>
+      </w:r>
+      <w:r>
+        <w:rPr>
+          <w:rStyle w:val="InformationTok"/>
+        </w:rPr>
+        <w:t xml:space="preserve">  Start -&gt; "Create .qmd File"</w:t>
+      </w:r>
+      <w:r>
+        <w:br/>
+      </w:r>
+      <w:r>
+        <w:rPr>
+          <w:rStyle w:val="InformationTok"/>
+        </w:rPr>
+        <w:t xml:space="preserve">  "Create .qmd File" -&gt; "Write Content"</w:t>
+      </w:r>
+      <w:r>
+        <w:br/>
+      </w:r>
+      <w:r>
+        <w:rPr>
+          <w:rStyle w:val="InformationTok"/>
+        </w:rPr>
+        <w:t xml:space="preserve">  "Write Content" -&gt; "Render to HTML"</w:t>
+      </w:r>
+      <w:r>
+        <w:br/>
+      </w:r>
+      <w:r>
+        <w:rPr>
+          <w:rStyle w:val="InformationTok"/>
+        </w:rPr>
+        <w:t xml:space="preserve">  "Write Content" -&gt; "Render to DOCX"</w:t>
+      </w:r>
+      <w:r>
+        <w:br/>
+      </w:r>
+      <w:r>
+        <w:rPr>
+          <w:rStyle w:val="InformationTok"/>
+        </w:rPr>
+        <w:t xml:space="preserve">  "Render to DOCX" -&gt; "Convert to PDF"</w:t>
+      </w:r>
+      <w:r>
+        <w:br/>
+      </w:r>
+      <w:r>
+        <w:rPr>
+          <w:rStyle w:val="InformationTok"/>
+        </w:rPr>
+        <w:t xml:space="preserve">  "Render to HTML" -&gt; Review</w:t>
+      </w:r>
+      <w:r>
+        <w:br/>
+      </w:r>
+      <w:r>
+        <w:rPr>
+          <w:rStyle w:val="InformationTok"/>
+        </w:rPr>
+        <w:t xml:space="preserve">  "Convert to PDF" -&gt; Review</w:t>
+      </w:r>
+      <w:r>
+        <w:br/>
+      </w:r>
+      <w:r>
+        <w:rPr>
+          <w:rStyle w:val="InformationTok"/>
+        </w:rPr>
+        <w:t xml:space="preserve">  Review -&gt; "Push to GitHub"</w:t>
+      </w:r>
+      <w:r>
+        <w:br/>
+      </w:r>
+      <w:r>
+        <w:rPr>
+          <w:rStyle w:val="InformationTok"/>
+        </w:rPr>
+        <w:t xml:space="preserve">  "Push to GitHub" -&gt; Done</w:t>
+      </w:r>
+      <w:r>
+        <w:br/>
+      </w:r>
+      <w:r>
+        <w:br/>
+      </w:r>
+      <w:r>
+        <w:rPr>
+          <w:rStyle w:val="InformationTok"/>
+        </w:rPr>
+        <w:t xml:space="preserve">  Done [shape=ellipse, style=filled, fillcolor=lightgrey]</w:t>
+      </w:r>
+      <w:r>
+        <w:br/>
+      </w:r>
+      <w:r>
+        <w:rPr>
+          <w:rStyle w:val="InformationTok"/>
+        </w:rPr>
+        <w:t xml:space="preserve">}</w:t>
+      </w:r>
+      <w:r>
+        <w:br/>
+      </w:r>
+      <w:r>
+        <w:rPr>
+          <w:rStyle w:val="InformationTok"/>
+        </w:rPr>
+        <w:t xml:space="preserve">```</w:t>
+      </w:r>
+    </w:p>
     <w:p>
       <w:pPr>
         <w:pStyle w:val="FirstParagraph"/>
       </w:pPr>
-    </w:p>
-    <w:p>
-      <w:pPr>
-        <w:pStyle w:val="BodyText"/>
-      </w:pPr>
-      <w:r>
-        <w:drawing>
-          <wp:inline>
-            <wp:extent cx="5943600" cy="1541248"/>
-            <wp:effectExtent b="0" l="0" r="0" t="0"/>
-            <wp:docPr descr="" title="" id="62" name="Picture"/>
-            <a:graphic>
-              <a:graphicData uri="http://schemas.openxmlformats.org/drawingml/2006/picture">
-                <pic:pic>
-                  <pic:nvPicPr>
-                    <pic:cNvPr descr="editor-manual_files/figure-docx/mermaid-figure-1.png" id="63" name="Picture"/>
-                    <pic:cNvPicPr>
-                      <a:picLocks noChangeArrowheads="1" noChangeAspect="1"/>
-                    </pic:cNvPicPr>
-                  </pic:nvPicPr>
-                  <pic:blipFill>
-                    <a:blip r:embed="rId61"/>
-                    <a:stretch>
-                      <a:fillRect/>
-                    </a:stretch>
-                  </pic:blipFill>
-                  <pic:spPr bwMode="auto">
-                    <a:xfrm>
-                      <a:off x="0" y="0"/>
-                      <a:ext cx="5943600" cy="1541248"/>
-                    </a:xfrm>
-                    <a:prstGeom prst="rect">
-                      <a:avLst/>
-                    </a:prstGeom>
-                    <a:noFill/>
-                    <a:ln w="9525">
-                      <a:noFill/>
-                      <a:headEnd/>
-                      <a:tailEnd/>
-                    </a:ln>
-                  </pic:spPr>
-                </pic:pic>
-              </a:graphicData>
-            </a:graphic>
-          </wp:inline>
-        </w:drawing>
-      </w:r>
-    </w:p>
-    <w:p>
-      <w:pPr>
-        <w:pStyle w:val="BodyText"/>
-      </w:pPr>
-    </w:p>
-    <w:bookmarkEnd w:id="64"/>
-    <w:bookmarkStart w:id="69" w:name="dot-example"/>
-    <w:p>
-      <w:pPr>
-        <w:pStyle w:val="Heading3"/>
-      </w:pPr>
-      <w:r>
-        <w:t xml:space="preserve">3.11.2 Dot example</w:t>
-      </w:r>
-    </w:p>
-    <w:p>
-      <w:pPr>
-        <w:pStyle w:val="SourceCode"/>
-      </w:pPr>
-      <w:r>
-        <w:rPr>
-          <w:rStyle w:val="InformationTok"/>
-        </w:rPr>
-        <w:t xml:space="preserve">```{dot}</w:t>
-      </w:r>
-      <w:r>
-        <w:br/>
-      </w:r>
-      <w:r>
-        <w:rPr>
-          <w:rStyle w:val="InformationTok"/>
-        </w:rPr>
-        <w:t xml:space="preserve">digraph DocumentationWorkflow {</w:t>
-      </w:r>
-      <w:r>
-        <w:br/>
-      </w:r>
-      <w:r>
-        <w:rPr>
-          <w:rStyle w:val="InformationTok"/>
-        </w:rPr>
-        <w:t xml:space="preserve">  node [shape=box, style=rounded]</w:t>
-      </w:r>
-      <w:r>
-        <w:br/>
-      </w:r>
-      <w:r>
-        <w:br/>
-      </w:r>
-      <w:r>
-        <w:rPr>
-          <w:rStyle w:val="InformationTok"/>
-        </w:rPr>
-        <w:t xml:space="preserve">  Start -&gt; "Create .qmd File"</w:t>
-      </w:r>
-      <w:r>
-        <w:br/>
-      </w:r>
-      <w:r>
-        <w:rPr>
-          <w:rStyle w:val="InformationTok"/>
-        </w:rPr>
-        <w:t xml:space="preserve">  "Create .qmd File" -&gt; "Write Content"</w:t>
-      </w:r>
-      <w:r>
-        <w:br/>
-      </w:r>
-      <w:r>
-        <w:rPr>
-          <w:rStyle w:val="InformationTok"/>
-        </w:rPr>
-        <w:t xml:space="preserve">  "Write Content" -&gt; "Render to HTML"</w:t>
-      </w:r>
-      <w:r>
-        <w:br/>
-      </w:r>
-      <w:r>
-        <w:rPr>
-          <w:rStyle w:val="InformationTok"/>
-        </w:rPr>
-        <w:t xml:space="preserve">  "Write Content" -&gt; "Render to DOCX"</w:t>
-      </w:r>
-      <w:r>
-        <w:br/>
-      </w:r>
-      <w:r>
-        <w:rPr>
-          <w:rStyle w:val="InformationTok"/>
-        </w:rPr>
-        <w:t xml:space="preserve">  "Render to DOCX" -&gt; "Convert to PDF"</w:t>
-      </w:r>
-      <w:r>
-        <w:br/>
-      </w:r>
-      <w:r>
-        <w:rPr>
-          <w:rStyle w:val="InformationTok"/>
-        </w:rPr>
-        <w:t xml:space="preserve">  "Render to HTML" -&gt; Review</w:t>
-      </w:r>
-      <w:r>
-        <w:br/>
-      </w:r>
-      <w:r>
-        <w:rPr>
-          <w:rStyle w:val="InformationTok"/>
-        </w:rPr>
-        <w:t xml:space="preserve">  "Convert to PDF" -&gt; Review</w:t>
-      </w:r>
-      <w:r>
-        <w:br/>
-      </w:r>
-      <w:r>
-        <w:rPr>
-          <w:rStyle w:val="InformationTok"/>
-        </w:rPr>
-        <w:t xml:space="preserve">  Review -&gt; "Push to GitHub"</w:t>
-      </w:r>
-      <w:r>
-        <w:br/>
-      </w:r>
-      <w:r>
-        <w:rPr>
-          <w:rStyle w:val="InformationTok"/>
-        </w:rPr>
-        <w:t xml:space="preserve">  "Push to GitHub" -&gt; Done</w:t>
-      </w:r>
-      <w:r>
-        <w:br/>
-      </w:r>
-      <w:r>
-        <w:br/>
-      </w:r>
-      <w:r>
-        <w:rPr>
-          <w:rStyle w:val="InformationTok"/>
-        </w:rPr>
-        <w:t xml:space="preserve">  Done [shape=ellipse, style=filled, fillcolor=lightgrey]</w:t>
-      </w:r>
-      <w:r>
-        <w:br/>
-      </w:r>
-      <w:r>
-        <w:rPr>
-          <w:rStyle w:val="InformationTok"/>
-        </w:rPr>
-        <w:t xml:space="preserve">}</w:t>
-      </w:r>
-      <w:r>
-        <w:br/>
-      </w:r>
-      <w:r>
-        <w:rPr>
-          <w:rStyle w:val="InformationTok"/>
-        </w:rPr>
-        <w:t xml:space="preserve">```</w:t>
-      </w:r>
-    </w:p>
-    <w:p>
-      <w:pPr>
-        <w:pStyle w:val="FirstParagraph"/>
-      </w:pPr>
-    </w:p>
-    <w:p>
-      <w:pPr>
-        <w:pStyle w:val="BodyText"/>
-      </w:pPr>
-      <w:r>
-        <w:drawing>
-          <wp:inline>
-            <wp:extent cx="4572000" cy="3657600"/>
-            <wp:effectExtent b="0" l="0" r="0" t="0"/>
-            <wp:docPr descr="" title="" id="66" name="Picture"/>
-            <a:graphic>
-              <a:graphicData uri="http://schemas.openxmlformats.org/drawingml/2006/picture">
-                <pic:pic>
-                  <pic:nvPicPr>
-                    <pic:cNvPr descr="editor-manual_files/figure-docx/dot-figure-1.png" id="67" name="Picture"/>
-                    <pic:cNvPicPr>
-                      <a:picLocks noChangeArrowheads="1" noChangeAspect="1"/>
-                    </pic:cNvPicPr>
-                  </pic:nvPicPr>
-                  <pic:blipFill>
-                    <a:blip r:embed="rId65"/>
-                    <a:stretch>
-                      <a:fillRect/>
-                    </a:stretch>
-                  </pic:blipFill>
-                  <pic:spPr bwMode="auto">
-                    <a:xfrm>
-                      <a:off x="0" y="0"/>
-                      <a:ext cx="4572000" cy="3657600"/>
-                    </a:xfrm>
-                    <a:prstGeom prst="rect">
-                      <a:avLst/>
-                    </a:prstGeom>
-                    <a:noFill/>
-                    <a:ln w="9525">
-                      <a:noFill/>
-                      <a:headEnd/>
-                      <a:tailEnd/>
-                    </a:ln>
-                  </pic:spPr>
-                </pic:pic>
-              </a:graphicData>
-            </a:graphic>
-          </wp:inline>
-        </w:drawing>
-      </w:r>
-    </w:p>
-    <w:p>
-      <w:pPr>
-        <w:pStyle w:val="BodyText"/>
-      </w:pPr>
-    </w:p>
-    <w:p>
-      <w:pPr>
-        <w:pStyle w:val="BodyText"/>
-      </w:pPr>
       <w:r>
         <w:t xml:space="preserve">More:</w:t>
       </w:r>
       <w:r>
         <w:t xml:space="preserve"> </w:t>
       </w:r>
-      <w:hyperlink r:id="rId68">
+      <w:hyperlink r:id="rId62">
         <w:r>
           <w:rPr>
             <w:rStyle w:val="Hyperlink"/>
@@ -4074,9 +3960,9 @@
         </w:r>
       </w:hyperlink>
     </w:p>
-    <w:bookmarkEnd w:id="69"/>
-    <w:bookmarkEnd w:id="70"/>
-    <w:bookmarkStart w:id="72" w:name="footnotes"/>
+    <w:bookmarkEnd w:id="63"/>
+    <w:bookmarkEnd w:id="64"/>
+    <w:bookmarkStart w:id="66" w:name="footnotes"/>
     <w:p>
       <w:pPr>
         <w:pStyle w:val="Heading2"/>
@@ -4162,11 +4048,11 @@
         <w:rPr>
           <w:rStyle w:val="FootnoteReference"/>
         </w:rPr>
-        <w:footnoteReference w:id="71"/>
-      </w:r>
-    </w:p>
-    <w:bookmarkEnd w:id="72"/>
-    <w:bookmarkStart w:id="74" w:name="notebook-output-embeds"/>
+        <w:footnoteReference w:id="65"/>
+      </w:r>
+    </w:p>
+    <w:bookmarkEnd w:id="66"/>
+    <w:bookmarkStart w:id="68" w:name="notebook-output-embeds"/>
     <w:p>
       <w:pPr>
         <w:pStyle w:val="Heading2"/>
@@ -4193,7 +4079,7 @@
       <w:r>
         <w:t xml:space="preserve"> </w:t>
       </w:r>
-      <w:hyperlink r:id="rId73">
+      <w:hyperlink r:id="rId67">
         <w:r>
           <w:rPr>
             <w:rStyle w:val="Hyperlink"/>
@@ -4202,9 +4088,9 @@
         </w:r>
       </w:hyperlink>
     </w:p>
-    <w:bookmarkEnd w:id="74"/>
-    <w:bookmarkEnd w:id="75"/>
-    <w:bookmarkStart w:id="85" w:name="creating-new-documentation"/>
+    <w:bookmarkEnd w:id="68"/>
+    <w:bookmarkEnd w:id="69"/>
+    <w:bookmarkStart w:id="79" w:name="creating-new-documentation"/>
     <w:p>
       <w:pPr>
         <w:pStyle w:val="Heading1"/>
@@ -4221,7 +4107,7 @@
         <w:t xml:space="preserve">Creating a new document is simple when you follow a clear workflow. You can either start from a ready-made template or create a file from scratch.</w:t>
       </w:r>
     </w:p>
-    <w:bookmarkStart w:id="78" w:name="step-1-start-a-new-file"/>
+    <w:bookmarkStart w:id="72" w:name="step-1-start-a-new-file"/>
     <w:p>
       <w:pPr>
         <w:pStyle w:val="Heading2"/>
@@ -4238,7 +4124,7 @@
         <w:t xml:space="preserve">There are two ways to begin:</w:t>
       </w:r>
     </w:p>
-    <w:bookmarkStart w:id="76" w:name="option-1-use-a-template"/>
+    <w:bookmarkStart w:id="70" w:name="option-1-use-a-template"/>
     <w:p>
       <w:pPr>
         <w:pStyle w:val="Heading3"/>
@@ -4403,8 +4289,8 @@
         <w:t xml:space="preserve">next to it to store images and charts.</w:t>
       </w:r>
     </w:p>
-    <w:bookmarkEnd w:id="76"/>
-    <w:bookmarkStart w:id="77" w:name="option-2-create-from-scratch"/>
+    <w:bookmarkEnd w:id="70"/>
+    <w:bookmarkStart w:id="71" w:name="option-2-create-from-scratch"/>
     <w:p>
       <w:pPr>
         <w:pStyle w:val="Heading3"/>
@@ -4481,9 +4367,9 @@
         <w:t xml:space="preserve">💡 Using templates is recommended because they include structure and helpful comments. But starting from scratch gives you full control.</w:t>
       </w:r>
     </w:p>
-    <w:bookmarkEnd w:id="77"/>
-    <w:bookmarkEnd w:id="78"/>
-    <w:bookmarkStart w:id="79" w:name="step-2-understand-and-use-the-template"/>
+    <w:bookmarkEnd w:id="71"/>
+    <w:bookmarkEnd w:id="72"/>
+    <w:bookmarkStart w:id="73" w:name="step-2-understand-and-use-the-template"/>
     <w:p>
       <w:pPr>
         <w:pStyle w:val="Heading2"/>
@@ -4556,8 +4442,8 @@
         <w:t xml:space="preserve">💡 If you use an already defined template, the YAML header is included — you don’t need to add it manually.</w:t>
       </w:r>
     </w:p>
-    <w:bookmarkEnd w:id="79"/>
-    <w:bookmarkStart w:id="84" w:name="step-3-add-or-adjust-the-yaml-header"/>
+    <w:bookmarkEnd w:id="73"/>
+    <w:bookmarkStart w:id="78" w:name="step-3-add-or-adjust-the-yaml-header"/>
     <w:p>
       <w:pPr>
         <w:pStyle w:val="Heading2"/>
@@ -4694,18 +4580,18 @@
                 <wp:inline>
                   <wp:extent cx="152400" cy="152400"/>
                   <wp:effectExtent b="0" l="0" r="0" t="0"/>
-                  <wp:docPr descr="" title="" id="81" name="Picture"/>
+                  <wp:docPr descr="" title="" id="75" name="Picture"/>
                   <a:graphic>
                     <a:graphicData uri="http://schemas.openxmlformats.org/drawingml/2006/picture">
                       <pic:pic>
                         <pic:nvPicPr>
-                          <pic:cNvPr descr="/opt/quarto/share/formats/docx/important.png" id="82" name="Picture"/>
+                          <pic:cNvPr descr="/opt/quarto/share/formats/docx/important.png" id="76" name="Picture"/>
                           <pic:cNvPicPr>
                             <a:picLocks noChangeArrowheads="1" noChangeAspect="1"/>
                           </pic:cNvPicPr>
                         </pic:nvPicPr>
                         <pic:blipFill>
-                          <a:blip r:embed="rId80"/>
+                          <a:blip r:embed="rId74"/>
                           <a:stretch>
                             <a:fillRect/>
                           </a:stretch>
@@ -5068,7 +4954,7 @@
         <w:rPr>
           <w:rStyle w:val="CommentTok"/>
         </w:rPr>
-        <w:t xml:space="preserve">  pdf: default  </w:t>
+        <w:t xml:space="preserve">  pdf: default</w:t>
       </w:r>
       <w:r>
         <w:br/>
@@ -5080,7 +4966,7 @@
         <w:t xml:space="preserve">---</w:t>
       </w:r>
     </w:p>
-    <w:bookmarkStart w:id="83" w:name="field-descriptions"/>
+    <w:bookmarkStart w:id="77" w:name="field-descriptions"/>
     <w:p>
       <w:pPr>
         <w:pStyle w:val="Heading3"/>
@@ -5218,10 +5104,10 @@
         <w:t xml:space="preserve">These fields must be filled in by the user. Only other fields — such as shared configuration or output format — are pre-filled in the template.</w:t>
       </w:r>
     </w:p>
-    <w:bookmarkEnd w:id="83"/>
-    <w:bookmarkEnd w:id="84"/>
-    <w:bookmarkEnd w:id="85"/>
-    <w:bookmarkStart w:id="88" w:name="importance-of-file-naming"/>
+    <w:bookmarkEnd w:id="77"/>
+    <w:bookmarkEnd w:id="78"/>
+    <w:bookmarkEnd w:id="79"/>
+    <w:bookmarkStart w:id="82" w:name="importance-of-file-naming"/>
     <w:p>
       <w:pPr>
         <w:pStyle w:val="Heading1"/>
@@ -5465,18 +5351,18 @@
                 <wp:inline>
                   <wp:extent cx="152400" cy="152400"/>
                   <wp:effectExtent b="0" l="0" r="0" t="0"/>
-                  <wp:docPr descr="" title="" id="86" name="Picture"/>
+                  <wp:docPr descr="" title="" id="80" name="Picture"/>
                   <a:graphic>
                     <a:graphicData uri="http://schemas.openxmlformats.org/drawingml/2006/picture">
                       <pic:pic>
                         <pic:nvPicPr>
-                          <pic:cNvPr descr="/opt/quarto/share/formats/docx/important.png" id="87" name="Picture"/>
+                          <pic:cNvPr descr="/opt/quarto/share/formats/docx/important.png" id="81" name="Picture"/>
                           <pic:cNvPicPr>
                             <a:picLocks noChangeArrowheads="1" noChangeAspect="1"/>
                           </pic:cNvPicPr>
                         </pic:nvPicPr>
                         <pic:blipFill>
-                          <a:blip r:embed="rId80"/>
+                          <a:blip r:embed="rId74"/>
                           <a:stretch>
                             <a:fillRect/>
                           </a:stretch>
@@ -5539,8 +5425,8 @@
         </w:tc>
       </w:tr>
     </w:tbl>
-    <w:bookmarkEnd w:id="88"/>
-    <w:bookmarkStart w:id="94" w:name="ready-made-qmd-templates"/>
+    <w:bookmarkEnd w:id="82"/>
+    <w:bookmarkStart w:id="88" w:name="ready-made-qmd-templates"/>
     <w:p>
       <w:pPr>
         <w:pStyle w:val="Heading1"/>
@@ -5595,7 +5481,7 @@
         <w:t xml:space="preserve">directory. Currently, two types of templates are provided:</w:t>
       </w:r>
     </w:p>
-    <w:bookmarkStart w:id="89" w:name="atbd-template"/>
+    <w:bookmarkStart w:id="83" w:name="atbd-template"/>
     <w:p>
       <w:pPr>
         <w:pStyle w:val="Heading2"/>
@@ -5710,8 +5596,8 @@
         <w:t xml:space="preserve">💡 Use this template when documenting the scientific or technical foundation of a data product.</w:t>
       </w:r>
     </w:p>
-    <w:bookmarkEnd w:id="89"/>
-    <w:bookmarkStart w:id="90" w:name="pum-template"/>
+    <w:bookmarkEnd w:id="83"/>
+    <w:bookmarkStart w:id="84" w:name="pum-template"/>
     <w:p>
       <w:pPr>
         <w:pStyle w:val="Heading2"/>
@@ -5814,8 +5700,8 @@
         <w:t xml:space="preserve">💡 Use this template when documenting how users should interact with or interpret a product.</w:t>
       </w:r>
     </w:p>
-    <w:bookmarkEnd w:id="90"/>
-    <w:bookmarkStart w:id="93" w:name="how-to-use-the-templates"/>
+    <w:bookmarkEnd w:id="84"/>
+    <w:bookmarkStart w:id="87" w:name="how-to-use-the-templates"/>
     <w:p>
       <w:pPr>
         <w:pStyle w:val="Heading2"/>
@@ -5991,18 +5877,18 @@
                 <wp:inline>
                   <wp:extent cx="152400" cy="152400"/>
                   <wp:effectExtent b="0" l="0" r="0" t="0"/>
-                  <wp:docPr descr="" title="" id="91" name="Picture"/>
+                  <wp:docPr descr="" title="" id="85" name="Picture"/>
                   <a:graphic>
                     <a:graphicData uri="http://schemas.openxmlformats.org/drawingml/2006/picture">
                       <pic:pic>
                         <pic:nvPicPr>
-                          <pic:cNvPr descr="/opt/quarto/share/formats/docx/important.png" id="92" name="Picture"/>
+                          <pic:cNvPr descr="/opt/quarto/share/formats/docx/important.png" id="86" name="Picture"/>
                           <pic:cNvPicPr>
                             <a:picLocks noChangeArrowheads="1" noChangeAspect="1"/>
                           </pic:cNvPicPr>
                         </pic:nvPicPr>
                         <pic:blipFill>
-                          <a:blip r:embed="rId80"/>
+                          <a:blip r:embed="rId74"/>
                           <a:stretch>
                             <a:fillRect/>
                           </a:stretch>
@@ -6071,9 +5957,9 @@
         </w:tc>
       </w:tr>
     </w:tbl>
-    <w:bookmarkEnd w:id="93"/>
-    <w:bookmarkEnd w:id="94"/>
-    <w:bookmarkStart w:id="105" w:name="using-pandoc-to-convert-docx-to-qmd"/>
+    <w:bookmarkEnd w:id="87"/>
+    <w:bookmarkEnd w:id="88"/>
+    <w:bookmarkStart w:id="99" w:name="using-pandoc-to-convert-docx-to-qmd"/>
     <w:p>
       <w:pPr>
         <w:pStyle w:val="Heading1"/>
@@ -6124,7 +6010,7 @@
         <w:t xml:space="preserve">to quickly generate a base file. This can save time by preserving text structure, headings, and even tables — though the result will still need cleanup.</w:t>
       </w:r>
     </w:p>
-    <w:bookmarkStart w:id="96" w:name="what-is-pandoc"/>
+    <w:bookmarkStart w:id="90" w:name="what-is-pandoc"/>
     <w:p>
       <w:pPr>
         <w:pStyle w:val="Heading2"/>
@@ -6137,7 +6023,7 @@
       <w:pPr>
         <w:pStyle w:val="FirstParagraph"/>
       </w:pPr>
-      <w:hyperlink r:id="rId95">
+      <w:hyperlink r:id="rId89">
         <w:r>
           <w:rPr>
             <w:rStyle w:val="Hyperlink"/>
@@ -6162,7 +6048,7 @@
       <w:r>
         <w:t xml:space="preserve"> </w:t>
       </w:r>
-      <w:hyperlink r:id="rId95">
+      <w:hyperlink r:id="rId89">
         <w:r>
           <w:rPr>
             <w:rStyle w:val="Hyperlink"/>
@@ -6171,8 +6057,8 @@
         </w:r>
       </w:hyperlink>
     </w:p>
-    <w:bookmarkEnd w:id="96"/>
-    <w:bookmarkStart w:id="97" w:name="when-and-how-to-use-it"/>
+    <w:bookmarkEnd w:id="90"/>
+    <w:bookmarkStart w:id="91" w:name="when-and-how-to-use-it"/>
     <w:p>
       <w:pPr>
         <w:pStyle w:val="Heading2"/>
@@ -6296,8 +6182,8 @@
         <w:t xml:space="preserve">.docx</w:t>
       </w:r>
     </w:p>
-    <w:bookmarkEnd w:id="97"/>
-    <w:bookmarkStart w:id="99" w:name="basic-usage-example"/>
+    <w:bookmarkEnd w:id="91"/>
+    <w:bookmarkStart w:id="93" w:name="basic-usage-example"/>
     <w:p>
       <w:pPr>
         <w:pStyle w:val="Heading2"/>
@@ -6428,7 +6314,7 @@
         <w:t xml:space="preserve">markdown+fenced_divs+grid_tables+pipe_tables+smart</w:t>
       </w:r>
     </w:p>
-    <w:bookmarkStart w:id="98" w:name="what-this-command-does"/>
+    <w:bookmarkStart w:id="92" w:name="what-this-command-does"/>
     <w:p>
       <w:pPr>
         <w:pStyle w:val="Heading3"/>
@@ -6527,9 +6413,9 @@
         <w:t xml:space="preserve">: Sets output format and enables enhanced table and layout options.</w:t>
       </w:r>
     </w:p>
-    <w:bookmarkEnd w:id="98"/>
-    <w:bookmarkEnd w:id="99"/>
-    <w:bookmarkStart w:id="103" w:name="where-are-media-files-stored"/>
+    <w:bookmarkEnd w:id="92"/>
+    <w:bookmarkEnd w:id="93"/>
+    <w:bookmarkStart w:id="97" w:name="where-are-media-files-stored"/>
     <w:p>
       <w:pPr>
         <w:pStyle w:val="Heading2"/>
@@ -6603,7 +6489,7 @@
         <w:t xml:space="preserve">This is created automatically and will contain all image assets referenced in the converted file.</w:t>
       </w:r>
     </w:p>
-    <w:bookmarkStart w:id="102" w:name="changing-the-media-folder-name"/>
+    <w:bookmarkStart w:id="96" w:name="changing-the-media-folder-name"/>
     <w:p>
       <w:pPr>
         <w:pStyle w:val="Heading3"/>
@@ -6724,12 +6610,12 @@
                 <wp:inline>
                   <wp:extent cx="152400" cy="152400"/>
                   <wp:effectExtent b="0" l="0" r="0" t="0"/>
-                  <wp:docPr descr="" title="" id="100" name="Picture"/>
+                  <wp:docPr descr="" title="" id="94" name="Picture"/>
                   <a:graphic>
                     <a:graphicData uri="http://schemas.openxmlformats.org/drawingml/2006/picture">
                       <pic:pic>
                         <pic:nvPicPr>
-                          <pic:cNvPr descr="/opt/quarto/share/formats/docx/note.png" id="101" name="Picture"/>
+                          <pic:cNvPr descr="/opt/quarto/share/formats/docx/note.png" id="95" name="Picture"/>
                           <pic:cNvPicPr>
                             <a:picLocks noChangeArrowheads="1" noChangeAspect="1"/>
                           </pic:cNvPicPr>
@@ -6905,9 +6791,9 @@
         </w:tc>
       </w:tr>
     </w:tbl>
-    <w:bookmarkEnd w:id="102"/>
-    <w:bookmarkEnd w:id="103"/>
-    <w:bookmarkStart w:id="104" w:name="next-steps"/>
+    <w:bookmarkEnd w:id="96"/>
+    <w:bookmarkEnd w:id="97"/>
+    <w:bookmarkStart w:id="98" w:name="next-steps"/>
     <w:p>
       <w:pPr>
         <w:pStyle w:val="Heading2"/>
@@ -7004,9 +6890,9 @@
         <w:t xml:space="preserve">While not perfect, this method gives you a solid starting point — especially for long or complex documents.</w:t>
       </w:r>
     </w:p>
-    <w:bookmarkEnd w:id="104"/>
-    <w:bookmarkEnd w:id="105"/>
-    <w:bookmarkStart w:id="110" w:name="default-styles-and-options"/>
+    <w:bookmarkEnd w:id="98"/>
+    <w:bookmarkEnd w:id="99"/>
+    <w:bookmarkStart w:id="104" w:name="default-styles-and-options"/>
     <w:p>
       <w:pPr>
         <w:pStyle w:val="Heading1"/>
@@ -7038,7 +6924,7 @@
         <w:t xml:space="preserve">files, so you don’t need to worry about design details — just focus on the content.</w:t>
       </w:r>
     </w:p>
-    <w:bookmarkStart w:id="106" w:name="shared-styling-configuration"/>
+    <w:bookmarkStart w:id="100" w:name="shared-styling-configuration"/>
     <w:p>
       <w:pPr>
         <w:pStyle w:val="Heading2"/>
@@ -7114,8 +7000,8 @@
         <w:t xml:space="preserve">Don’t edit them! — they’re used automatically by the rendering scripts.</w:t>
       </w:r>
     </w:p>
-    <w:bookmarkEnd w:id="106"/>
-    <w:bookmarkStart w:id="107" w:name="theme"/>
+    <w:bookmarkEnd w:id="100"/>
+    <w:bookmarkStart w:id="101" w:name="theme"/>
     <w:p>
       <w:pPr>
         <w:pStyle w:val="Heading2"/>
@@ -7143,8 +7029,8 @@
         <w:t xml:space="preserve">This theme is applied automatically. You do not need to configure it manually in your documents.</w:t>
       </w:r>
     </w:p>
-    <w:bookmarkEnd w:id="107"/>
-    <w:bookmarkStart w:id="108" w:name="table-of-contents"/>
+    <w:bookmarkEnd w:id="101"/>
+    <w:bookmarkStart w:id="102" w:name="table-of-contents"/>
     <w:p>
       <w:pPr>
         <w:pStyle w:val="Heading2"/>
@@ -7193,8 +7079,8 @@
         <w:t xml:space="preserve">) is usually enough.</w:t>
       </w:r>
     </w:p>
-    <w:bookmarkEnd w:id="108"/>
-    <w:bookmarkStart w:id="109" w:name="customizing-per-document-settings"/>
+    <w:bookmarkEnd w:id="102"/>
+    <w:bookmarkStart w:id="103" w:name="customizing-per-document-settings"/>
     <w:p>
       <w:pPr>
         <w:pStyle w:val="Heading2"/>
@@ -7276,9 +7162,9 @@
         <w:t xml:space="preserve">  pdf: default</w:t>
       </w:r>
     </w:p>
-    <w:bookmarkEnd w:id="109"/>
-    <w:bookmarkEnd w:id="110"/>
-    <w:bookmarkStart w:id="113" w:name="automatic-keywords-generation"/>
+    <w:bookmarkEnd w:id="103"/>
+    <w:bookmarkEnd w:id="104"/>
+    <w:bookmarkStart w:id="107" w:name="automatic-keywords-generation"/>
     <w:p>
       <w:pPr>
         <w:pStyle w:val="Heading1"/>
@@ -7295,7 +7181,7 @@
         <w:t xml:space="preserve">You do not need to manually add keywords to your document’s metadata. The system is designed to handle this automatically using AI during the publishing workflow.</w:t>
       </w:r>
     </w:p>
-    <w:bookmarkStart w:id="111" w:name="how-it-works"/>
+    <w:bookmarkStart w:id="105" w:name="how-it-works"/>
     <w:p>
       <w:pPr>
         <w:pStyle w:val="Heading2"/>
@@ -7376,8 +7262,8 @@
         <w:t xml:space="preserve">This process ensures consistent keyword formatting and reduces the work required from authors.</w:t>
       </w:r>
     </w:p>
-    <w:bookmarkEnd w:id="111"/>
-    <w:bookmarkStart w:id="112" w:name="what-you-should-do"/>
+    <w:bookmarkEnd w:id="105"/>
+    <w:bookmarkStart w:id="106" w:name="what-you-should-do"/>
     <w:p>
       <w:pPr>
         <w:pStyle w:val="Heading2"/>
@@ -7423,9 +7309,9 @@
         <w:t xml:space="preserve">If you do add custom keywords for internal purposes, they will be overwritten during the publishing step — so it’s best to let the system manage them.</w:t>
       </w:r>
     </w:p>
-    <w:bookmarkEnd w:id="112"/>
-    <w:bookmarkEnd w:id="113"/>
-    <w:bookmarkStart w:id="118" w:name="using-rstudio-with-quarto"/>
+    <w:bookmarkEnd w:id="106"/>
+    <w:bookmarkEnd w:id="107"/>
+    <w:bookmarkStart w:id="112" w:name="using-rstudio-with-quarto"/>
     <w:p>
       <w:pPr>
         <w:pStyle w:val="Heading1"/>
@@ -7441,7 +7327,7 @@
       <w:pPr>
         <w:pStyle w:val="FirstParagraph"/>
       </w:pPr>
-      <w:hyperlink r:id="rId114">
+      <w:hyperlink r:id="rId108">
         <w:r>
           <w:rPr>
             <w:rStyle w:val="Hyperlink"/>
@@ -7479,7 +7365,7 @@
         <w:t xml:space="preserve">You don’t need to know R to use RStudio — we only use it here as a Markdown editor with rendering features.</w:t>
       </w:r>
     </w:p>
-    <w:bookmarkStart w:id="115" w:name="opening-your-project"/>
+    <w:bookmarkStart w:id="109" w:name="opening-your-project"/>
     <w:p>
       <w:pPr>
         <w:pStyle w:val="Heading2"/>
@@ -7582,8 +7468,8 @@
         <w:t xml:space="preserve">file you want to edit.</w:t>
       </w:r>
     </w:p>
-    <w:bookmarkEnd w:id="115"/>
-    <w:bookmarkStart w:id="116" w:name="editing-qmd-files"/>
+    <w:bookmarkEnd w:id="109"/>
+    <w:bookmarkStart w:id="110" w:name="editing-qmd-files"/>
     <w:p>
       <w:pPr>
         <w:pStyle w:val="Heading2"/>
@@ -7687,8 +7573,8 @@
         <w:t xml:space="preserve">option (checkbox in the toolbar) to automatically render your file every time you save it. This makes editing more efficient.</w:t>
       </w:r>
     </w:p>
-    <w:bookmarkEnd w:id="116"/>
-    <w:bookmarkStart w:id="117" w:name="managing-media-files"/>
+    <w:bookmarkEnd w:id="110"/>
+    <w:bookmarkStart w:id="111" w:name="managing-media-files"/>
     <w:p>
       <w:pPr>
         <w:pStyle w:val="Heading2"/>
@@ -7764,9 +7650,9 @@
         <w:t xml:space="preserve">![Data Flow Diagram](my-doc-media/diagram.png)</w:t>
       </w:r>
     </w:p>
-    <w:bookmarkEnd w:id="117"/>
-    <w:bookmarkEnd w:id="118"/>
-    <w:bookmarkStart w:id="143" w:name="rendering-documentation"/>
+    <w:bookmarkEnd w:id="111"/>
+    <w:bookmarkEnd w:id="112"/>
+    <w:bookmarkStart w:id="137" w:name="rendering-documentation"/>
     <w:p>
       <w:pPr>
         <w:pStyle w:val="Heading1"/>
@@ -7835,7 +7721,7 @@
         <w:t xml:space="preserve">You can render your documentation directly in RStudio as described below or using command-line tools, depending on what you prefer. Both options work the same way and produce identical results — choose the one that fits your workflow best.</w:t>
       </w:r>
     </w:p>
-    <w:bookmarkStart w:id="131" w:name="render-to-html"/>
+    <w:bookmarkStart w:id="125" w:name="render-to-html"/>
     <w:p>
       <w:pPr>
         <w:pStyle w:val="Heading2"/>
@@ -7909,18 +7795,18 @@
           <wp:inline>
             <wp:extent cx="5943600" cy="703497"/>
             <wp:effectExtent b="0" l="0" r="0" t="0"/>
-            <wp:docPr descr="Render button" title="" id="120" name="Picture"/>
+            <wp:docPr descr="Render button" title="" id="114" name="Picture"/>
             <a:graphic>
               <a:graphicData uri="http://schemas.openxmlformats.org/drawingml/2006/picture">
                 <pic:pic>
                   <pic:nvPicPr>
-                    <pic:cNvPr descr="editor-manual-media/rstudio-render.png" id="121" name="Picture"/>
+                    <pic:cNvPr descr="editor-manual-media/rstudio-render.png" id="115" name="Picture"/>
                     <pic:cNvPicPr>
                       <a:picLocks noChangeArrowheads="1" noChangeAspect="1"/>
                     </pic:cNvPicPr>
                   </pic:nvPicPr>
                   <pic:blipFill>
-                    <a:blip r:embed="rId119"/>
+                    <a:blip r:embed="rId113"/>
                     <a:stretch>
                       <a:fillRect/>
                     </a:stretch>
@@ -7981,18 +7867,18 @@
           <wp:inline>
             <wp:extent cx="5943600" cy="676878"/>
             <wp:effectExtent b="0" l="0" r="0" t="0"/>
-            <wp:docPr descr="Render on Save" title="" id="123" name="Picture"/>
+            <wp:docPr descr="Render on Save" title="" id="117" name="Picture"/>
             <a:graphic>
               <a:graphicData uri="http://schemas.openxmlformats.org/drawingml/2006/picture">
                 <pic:pic>
                   <pic:nvPicPr>
-                    <pic:cNvPr descr="editor-manual-media/rstudio-render-on-save.png" id="124" name="Picture"/>
+                    <pic:cNvPr descr="editor-manual-media/rstudio-render-on-save.png" id="118" name="Picture"/>
                     <pic:cNvPicPr>
                       <a:picLocks noChangeArrowheads="1" noChangeAspect="1"/>
                     </pic:cNvPicPr>
                   </pic:nvPicPr>
                   <pic:blipFill>
-                    <a:blip r:embed="rId122"/>
+                    <a:blip r:embed="rId116"/>
                     <a:stretch>
                       <a:fillRect/>
                     </a:stretch>
@@ -8100,18 +7986,18 @@
           <wp:inline>
             <wp:extent cx="5943600" cy="442768"/>
             <wp:effectExtent b="0" l="0" r="0" t="0"/>
-            <wp:docPr descr="" title="" id="126" name="Picture"/>
+            <wp:docPr descr="" title="" id="120" name="Picture"/>
             <a:graphic>
               <a:graphicData uri="http://schemas.openxmlformats.org/drawingml/2006/picture">
                 <pic:pic>
                   <pic:nvPicPr>
-                    <pic:cNvPr descr="editor-manual-media/rstudio-render-viewer-tab.png" id="127" name="Picture"/>
+                    <pic:cNvPr descr="editor-manual-media/rstudio-render-viewer-tab.png" id="121" name="Picture"/>
                     <pic:cNvPicPr>
                       <a:picLocks noChangeArrowheads="1" noChangeAspect="1"/>
                     </pic:cNvPicPr>
                   </pic:nvPicPr>
                   <pic:blipFill>
-                    <a:blip r:embed="rId125"/>
+                    <a:blip r:embed="rId119"/>
                     <a:stretch>
                       <a:fillRect/>
                     </a:stretch>
@@ -8268,18 +8154,18 @@
           <wp:inline>
             <wp:extent cx="5795619" cy="2857500"/>
             <wp:effectExtent b="0" l="0" r="0" t="0"/>
-            <wp:docPr descr="" title="" id="129" name="Picture"/>
+            <wp:docPr descr="" title="" id="123" name="Picture"/>
             <a:graphic>
               <a:graphicData uri="http://schemas.openxmlformats.org/drawingml/2006/picture">
                 <pic:pic>
                   <pic:nvPicPr>
-                    <pic:cNvPr descr="editor-manual-media/rstudio-render-viewer-options.png" id="130" name="Picture"/>
+                    <pic:cNvPr descr="editor-manual-media/rstudio-render-viewer-options.png" id="124" name="Picture"/>
                     <pic:cNvPicPr>
                       <a:picLocks noChangeArrowheads="1" noChangeAspect="1"/>
                     </pic:cNvPicPr>
                   </pic:nvPicPr>
                   <pic:blipFill>
-                    <a:blip r:embed="rId128"/>
+                    <a:blip r:embed="rId122"/>
                     <a:stretch>
                       <a:fillRect/>
                     </a:stretch>
@@ -8314,8 +8200,8 @@
         <w:t xml:space="preserve">This setting ensures that rendered documents are displayed within RStudio, providing a seamless preview experience.</w:t>
       </w:r>
     </w:p>
-    <w:bookmarkEnd w:id="131"/>
-    <w:bookmarkStart w:id="138" w:name="render-to-pdf-via-docx-and-libreoffice"/>
+    <w:bookmarkEnd w:id="125"/>
+    <w:bookmarkStart w:id="132" w:name="render-to-pdf-via-docx-and-libreoffice"/>
     <w:p>
       <w:pPr>
         <w:pStyle w:val="Heading2"/>
@@ -8463,18 +8349,18 @@
                 <wp:inline>
                   <wp:extent cx="152400" cy="152400"/>
                   <wp:effectExtent b="0" l="0" r="0" t="0"/>
-                  <wp:docPr descr="" title="" id="132" name="Picture"/>
+                  <wp:docPr descr="" title="" id="126" name="Picture"/>
                   <a:graphic>
                     <a:graphicData uri="http://schemas.openxmlformats.org/drawingml/2006/picture">
                       <pic:pic>
                         <pic:nvPicPr>
-                          <pic:cNvPr descr="/opt/quarto/share/formats/docx/important.png" id="133" name="Picture"/>
+                          <pic:cNvPr descr="/opt/quarto/share/formats/docx/important.png" id="127" name="Picture"/>
                           <pic:cNvPicPr>
                             <a:picLocks noChangeArrowheads="1" noChangeAspect="1"/>
                           </pic:cNvPicPr>
                         </pic:nvPicPr>
                         <pic:blipFill>
-                          <a:blip r:embed="rId80"/>
+                          <a:blip r:embed="rId74"/>
                           <a:stretch>
                             <a:fillRect/>
                           </a:stretch>
@@ -8583,7 +8469,7 @@
         </w:tc>
       </w:tr>
     </w:tbl>
-    <w:bookmarkStart w:id="137" w:name="preview-with-docx-instead-of-pdf"/>
+    <w:bookmarkStart w:id="131" w:name="preview-with-docx-instead-of-pdf"/>
     <w:p>
       <w:pPr>
         <w:pStyle w:val="Heading3"/>
@@ -8687,18 +8573,18 @@
           <wp:inline>
             <wp:extent cx="5892800" cy="2019300"/>
             <wp:effectExtent b="0" l="0" r="0" t="0"/>
-            <wp:docPr descr="" title="" id="135" name="Picture"/>
+            <wp:docPr descr="" title="" id="129" name="Picture"/>
             <a:graphic>
               <a:graphicData uri="http://schemas.openxmlformats.org/drawingml/2006/picture">
                 <pic:pic>
                   <pic:nvPicPr>
-                    <pic:cNvPr descr="editor-manual-media/rstudio-render-docx.png" id="136" name="Picture"/>
+                    <pic:cNvPr descr="editor-manual-media/rstudio-render-docx.png" id="130" name="Picture"/>
                     <pic:cNvPicPr>
                       <a:picLocks noChangeArrowheads="1" noChangeAspect="1"/>
                     </pic:cNvPicPr>
                   </pic:nvPicPr>
                   <pic:blipFill>
-                    <a:blip r:embed="rId134"/>
+                    <a:blip r:embed="rId128"/>
                     <a:stretch>
                       <a:fillRect/>
                     </a:stretch>
@@ -8798,9 +8684,9 @@
         <w:t xml:space="preserve">This approach is fast and avoids editing the YAML just to preview layout changes.</w:t>
       </w:r>
     </w:p>
-    <w:bookmarkEnd w:id="137"/>
-    <w:bookmarkEnd w:id="138"/>
-    <w:bookmarkStart w:id="142" w:name="output-location"/>
+    <w:bookmarkEnd w:id="131"/>
+    <w:bookmarkEnd w:id="132"/>
+    <w:bookmarkStart w:id="136" w:name="output-location"/>
     <w:p>
       <w:pPr>
         <w:pStyle w:val="Heading2"/>
@@ -8910,7 +8796,7 @@
         </w:pict>
       </w:r>
     </w:p>
-    <w:bookmarkStart w:id="139" w:name="about-the-_quarto.yaml-file"/>
+    <w:bookmarkStart w:id="133" w:name="about-the-_quarto.yaml-file"/>
     <w:p>
       <w:pPr>
         <w:pStyle w:val="Heading3"/>
@@ -9055,8 +8941,8 @@
         <w:t xml:space="preserve">Unfortunately, this behavior isn’t clearly documented — but it can be confusing and frustrating.</w:t>
       </w:r>
     </w:p>
-    <w:bookmarkEnd w:id="139"/>
-    <w:bookmarkStart w:id="140" w:name="recommended-setup-for-efficient-editing"/>
+    <w:bookmarkEnd w:id="133"/>
+    <w:bookmarkStart w:id="134" w:name="recommended-setup-for-efficient-editing"/>
     <w:p>
       <w:pPr>
         <w:pStyle w:val="Heading3"/>
@@ -9150,8 +9036,8 @@
         <w:t xml:space="preserve">)</w:t>
       </w:r>
     </w:p>
-    <w:bookmarkEnd w:id="140"/>
-    <w:bookmarkStart w:id="141" w:name="rendering-the-full-project"/>
+    <w:bookmarkEnd w:id="134"/>
+    <w:bookmarkStart w:id="135" w:name="rendering-the-full-project"/>
     <w:p>
       <w:pPr>
         <w:pStyle w:val="Heading3"/>
@@ -9292,10 +9178,10 @@
         <w:t xml:space="preserve">, but it may lead to slower performance or outdated previews in the Viewer pane. For a smoother editing experience, keep it renamed by default.</w:t>
       </w:r>
     </w:p>
-    <w:bookmarkEnd w:id="141"/>
-    <w:bookmarkEnd w:id="142"/>
-    <w:bookmarkEnd w:id="143"/>
-    <w:bookmarkStart w:id="149" w:name="problems-and-solutions"/>
+    <w:bookmarkEnd w:id="135"/>
+    <w:bookmarkEnd w:id="136"/>
+    <w:bookmarkEnd w:id="137"/>
+    <w:bookmarkStart w:id="143" w:name="problems-and-solutions"/>
     <w:p>
       <w:pPr>
         <w:pStyle w:val="Heading1"/>
@@ -9327,7 +9213,7 @@
         <w:t xml:space="preserve">files and rendering documentation — along with practical solutions and best practices. These issues are based on real experience working with the templates and rendering workflow.</w:t>
       </w:r>
     </w:p>
-    <w:bookmarkStart w:id="146" w:name="text-styling-in-docx"/>
+    <w:bookmarkStart w:id="140" w:name="text-styling-in-docx"/>
     <w:p>
       <w:pPr>
         <w:pStyle w:val="Heading2"/>
@@ -9495,12 +9381,12 @@
                 <wp:inline>
                   <wp:extent cx="152400" cy="152400"/>
                   <wp:effectExtent b="0" l="0" r="0" t="0"/>
-                  <wp:docPr descr="" title="" id="144" name="Picture"/>
+                  <wp:docPr descr="" title="" id="138" name="Picture"/>
                   <a:graphic>
                     <a:graphicData uri="http://schemas.openxmlformats.org/drawingml/2006/picture">
                       <pic:pic>
                         <pic:nvPicPr>
-                          <pic:cNvPr descr="/opt/quarto/share/formats/docx/note.png" id="145" name="Picture"/>
+                          <pic:cNvPr descr="/opt/quarto/share/formats/docx/note.png" id="139" name="Picture"/>
                           <pic:cNvPicPr>
                             <a:picLocks noChangeArrowheads="1" noChangeAspect="1"/>
                           </pic:cNvPicPr>
@@ -9618,8 +9504,8 @@
         </w:tc>
       </w:tr>
     </w:tbl>
-    <w:bookmarkEnd w:id="146"/>
-    <w:bookmarkStart w:id="147" w:name="figure-and-image-numbering"/>
+    <w:bookmarkEnd w:id="140"/>
+    <w:bookmarkStart w:id="141" w:name="figure-and-image-numbering"/>
     <w:p>
       <w:pPr>
         <w:pStyle w:val="Heading2"/>
@@ -9786,8 +9672,8 @@
         <w:t xml:space="preserve">**Figure 3.** Data processing flow chart.</w:t>
       </w:r>
     </w:p>
-    <w:bookmarkEnd w:id="147"/>
-    <w:bookmarkStart w:id="148" w:name="table-styling-and-formatting"/>
+    <w:bookmarkEnd w:id="141"/>
+    <w:bookmarkStart w:id="142" w:name="table-styling-and-formatting"/>
     <w:p>
       <w:pPr>
         <w:pStyle w:val="Heading2"/>
@@ -9962,9 +9848,9 @@
         <w:t xml:space="preserve">More issues will be added here as the system and workflow evolve. If you encounter a formatting issue or rendering problem that isn’t listed, ask your team lead or check how other documents handled similar cases.</w:t>
       </w:r>
     </w:p>
-    <w:bookmarkEnd w:id="148"/>
-    <w:bookmarkEnd w:id="149"/>
-    <w:bookmarkStart w:id="152" w:name="document-review-and-git-workflow"/>
+    <w:bookmarkEnd w:id="142"/>
+    <w:bookmarkEnd w:id="143"/>
+    <w:bookmarkStart w:id="146" w:name="document-review-and-git-workflow"/>
     <w:p>
       <w:pPr>
         <w:pStyle w:val="Heading1"/>
@@ -9973,7 +9859,7 @@
         <w:t xml:space="preserve">13. Document Review and Git Workflow</w:t>
       </w:r>
     </w:p>
-    <w:bookmarkStart w:id="150" w:name="pushing-changes-to-git"/>
+    <w:bookmarkStart w:id="144" w:name="pushing-changes-to-git"/>
     <w:p>
       <w:pPr>
         <w:pStyle w:val="Heading2"/>
@@ -9994,8 +9880,8 @@
         <w:t xml:space="preserve">TODO</w:t>
       </w:r>
     </w:p>
-    <w:bookmarkEnd w:id="150"/>
-    <w:bookmarkStart w:id="151" w:name="reviewing-documents"/>
+    <w:bookmarkEnd w:id="144"/>
+    <w:bookmarkStart w:id="145" w:name="reviewing-documents"/>
     <w:p>
       <w:pPr>
         <w:pStyle w:val="Heading2"/>
@@ -10016,8 +9902,8 @@
         <w:t xml:space="preserve">TODO</w:t>
       </w:r>
     </w:p>
-    <w:bookmarkEnd w:id="151"/>
-    <w:bookmarkEnd w:id="152"/>
+    <w:bookmarkEnd w:id="145"/>
+    <w:bookmarkEnd w:id="146"/>
     <w:sectPr>
       <w:headerReference r:id="rId11" w:type="even"/>
       <w:headerReference r:id="rId10" w:type="default"/>
@@ -10536,7 +10422,7 @@
       </w:r>
     </w:p>
   </w:footnote>
-  <w:footnote w:id="71">
+  <w:footnote w:id="65">
     <w:p>
       <w:pPr>
         <w:pStyle w:val="FootnoteText"/>

</xml_diff>

<commit_message>
Deploying to gh-pages-test from @ eea/CLMS_documents@10c77af761bff63ef254907a48a2cfe6913a7f05 🚀
</commit_message>
<xml_diff>
--- a/src/guidelines/editor-manual.docx
+++ b/src/guidelines/editor-manual.docx
@@ -821,7 +821,7 @@
     </w:p>
     <w:bookmarkEnd w:id="26"/>
     <w:bookmarkEnd w:id="27"/>
-    <w:bookmarkStart w:id="69" w:name="basic-markdown-syntax"/>
+    <w:bookmarkStart w:id="75" w:name="basic-markdown-syntax"/>
     <w:p>
       <w:pPr>
         <w:pStyle w:val="Heading1"/>
@@ -1860,17 +1860,53 @@
       </w:pPr>
       <w:r>
         <w:rPr>
+          <w:rStyle w:val="PreprocessorTok"/>
+        </w:rPr>
+        <w:t xml:space="preserve">|</w:t>
+      </w:r>
+      <w:r>
+        <w:rPr>
           <w:rStyle w:val="NormalTok"/>
         </w:rPr>
-        <w:t xml:space="preserve">| Name       | Role       | Status   |</w:t>
-      </w:r>
-      <w:r>
-        <w:br/>
+        <w:t xml:space="preserve"> Name       </w:t>
+      </w:r>
+      <w:r>
+        <w:rPr>
+          <w:rStyle w:val="PreprocessorTok"/>
+        </w:rPr>
+        <w:t xml:space="preserve">|</w:t>
       </w:r>
       <w:r>
         <w:rPr>
           <w:rStyle w:val="NormalTok"/>
         </w:rPr>
+        <w:t xml:space="preserve"> Role       </w:t>
+      </w:r>
+      <w:r>
+        <w:rPr>
+          <w:rStyle w:val="PreprocessorTok"/>
+        </w:rPr>
+        <w:t xml:space="preserve">|</w:t>
+      </w:r>
+      <w:r>
+        <w:rPr>
+          <w:rStyle w:val="NormalTok"/>
+        </w:rPr>
+        <w:t xml:space="preserve"> Status   </w:t>
+      </w:r>
+      <w:r>
+        <w:rPr>
+          <w:rStyle w:val="PreprocessorTok"/>
+        </w:rPr>
+        <w:t xml:space="preserve">|</w:t>
+      </w:r>
+      <w:r>
+        <w:br/>
+      </w:r>
+      <w:r>
+        <w:rPr>
+          <w:rStyle w:val="PreprocessorTok"/>
+        </w:rPr>
         <w:t xml:space="preserve">|-----------:|------------|:--------:|</w:t>
       </w:r>
       <w:r>
@@ -1878,18 +1914,90 @@
       </w:r>
       <w:r>
         <w:rPr>
+          <w:rStyle w:val="PreprocessorTok"/>
+        </w:rPr>
+        <w:t xml:space="preserve">|</w:t>
+      </w:r>
+      <w:r>
+        <w:rPr>
           <w:rStyle w:val="NormalTok"/>
         </w:rPr>
-        <w:t xml:space="preserve">| Alice      | Developer  | *Active*   |</w:t>
-      </w:r>
-      <w:r>
-        <w:br/>
+        <w:t xml:space="preserve"> Alice      </w:t>
+      </w:r>
+      <w:r>
+        <w:rPr>
+          <w:rStyle w:val="PreprocessorTok"/>
+        </w:rPr>
+        <w:t xml:space="preserve">|</w:t>
       </w:r>
       <w:r>
         <w:rPr>
           <w:rStyle w:val="NormalTok"/>
         </w:rPr>
-        <w:t xml:space="preserve">| Bob        | Reviewer   | **Pending**  |</w:t>
+        <w:t xml:space="preserve"> Developer  </w:t>
+      </w:r>
+      <w:r>
+        <w:rPr>
+          <w:rStyle w:val="PreprocessorTok"/>
+        </w:rPr>
+        <w:t xml:space="preserve">|</w:t>
+      </w:r>
+      <w:r>
+        <w:rPr>
+          <w:rStyle w:val="NormalTok"/>
+        </w:rPr>
+        <w:t xml:space="preserve"> *Active*   </w:t>
+      </w:r>
+      <w:r>
+        <w:rPr>
+          <w:rStyle w:val="PreprocessorTok"/>
+        </w:rPr>
+        <w:t xml:space="preserve">|</w:t>
+      </w:r>
+      <w:r>
+        <w:br/>
+      </w:r>
+      <w:r>
+        <w:rPr>
+          <w:rStyle w:val="PreprocessorTok"/>
+        </w:rPr>
+        <w:t xml:space="preserve">|</w:t>
+      </w:r>
+      <w:r>
+        <w:rPr>
+          <w:rStyle w:val="NormalTok"/>
+        </w:rPr>
+        <w:t xml:space="preserve"> Bob        </w:t>
+      </w:r>
+      <w:r>
+        <w:rPr>
+          <w:rStyle w:val="PreprocessorTok"/>
+        </w:rPr>
+        <w:t xml:space="preserve">|</w:t>
+      </w:r>
+      <w:r>
+        <w:rPr>
+          <w:rStyle w:val="NormalTok"/>
+        </w:rPr>
+        <w:t xml:space="preserve"> Reviewer   </w:t>
+      </w:r>
+      <w:r>
+        <w:rPr>
+          <w:rStyle w:val="PreprocessorTok"/>
+        </w:rPr>
+        <w:t xml:space="preserve">|</w:t>
+      </w:r>
+      <w:r>
+        <w:rPr>
+          <w:rStyle w:val="NormalTok"/>
+        </w:rPr>
+        <w:t xml:space="preserve"> **Pending**  </w:t>
+      </w:r>
+      <w:r>
+        <w:rPr>
+          <w:rStyle w:val="PreprocessorTok"/>
+        </w:rPr>
+        <w:t xml:space="preserve">|</w:t>
       </w:r>
       <w:r>
         <w:br/>
@@ -3143,9 +3251,15 @@
       </w:pPr>
       <w:r>
         <w:rPr>
+          <w:rStyle w:val="PreprocessorTok"/>
+        </w:rPr>
+        <w:t xml:space="preserve">|</w:t>
+      </w:r>
+      <w:r>
+        <w:rPr>
           <w:rStyle w:val="NormalTok"/>
         </w:rPr>
-        <w:t xml:space="preserve">| </w:t>
+        <w:t xml:space="preserve"> </w:t>
       </w:r>
       <w:r>
         <w:rPr>
@@ -3157,7 +3271,19 @@
         <w:rPr>
           <w:rStyle w:val="NormalTok"/>
         </w:rPr>
-        <w:t xml:space="preserve">{width=120} | </w:t>
+        <w:t xml:space="preserve">{width=120} </w:t>
+      </w:r>
+      <w:r>
+        <w:rPr>
+          <w:rStyle w:val="PreprocessorTok"/>
+        </w:rPr>
+        <w:t xml:space="preserve">|</w:t>
+      </w:r>
+      <w:r>
+        <w:rPr>
+          <w:rStyle w:val="NormalTok"/>
+        </w:rPr>
+        <w:t xml:space="preserve"> </w:t>
       </w:r>
       <w:r>
         <w:rPr>
@@ -3169,7 +3295,19 @@
         <w:rPr>
           <w:rStyle w:val="NormalTok"/>
         </w:rPr>
-        <w:t xml:space="preserve">{width=120} | </w:t>
+        <w:t xml:space="preserve">{width=120} </w:t>
+      </w:r>
+      <w:r>
+        <w:rPr>
+          <w:rStyle w:val="PreprocessorTok"/>
+        </w:rPr>
+        <w:t xml:space="preserve">|</w:t>
+      </w:r>
+      <w:r>
+        <w:rPr>
+          <w:rStyle w:val="NormalTok"/>
+        </w:rPr>
+        <w:t xml:space="preserve"> </w:t>
       </w:r>
       <w:r>
         <w:rPr>
@@ -3181,61 +3319,103 @@
         <w:rPr>
           <w:rStyle w:val="NormalTok"/>
         </w:rPr>
-        <w:t xml:space="preserve">{width=120} |</w:t>
-      </w:r>
-      <w:r>
-        <w:br/>
+        <w:t xml:space="preserve">{width=120} </w:t>
+      </w:r>
+      <w:r>
+        <w:rPr>
+          <w:rStyle w:val="PreprocessorTok"/>
+        </w:rPr>
+        <w:t xml:space="preserve">|</w:t>
+      </w:r>
+      <w:r>
+        <w:br/>
+      </w:r>
+      <w:r>
+        <w:rPr>
+          <w:rStyle w:val="PreprocessorTok"/>
+        </w:rPr>
+        <w:t xml:space="preserve">|----------------------------|----------------------------|----------------------------|</w:t>
+      </w:r>
+      <w:r>
+        <w:br/>
+      </w:r>
+      <w:r>
+        <w:rPr>
+          <w:rStyle w:val="PreprocessorTok"/>
+        </w:rPr>
+        <w:t xml:space="preserve">|</w:t>
       </w:r>
       <w:r>
         <w:rPr>
           <w:rStyle w:val="NormalTok"/>
         </w:rPr>
-        <w:t xml:space="preserve">|----------------------------|----------------------------|----------------------------|</w:t>
-      </w:r>
-      <w:r>
-        <w:br/>
+        <w:t xml:space="preserve"> </w:t>
+      </w:r>
+      <w:r>
+        <w:rPr>
+          <w:rStyle w:val="AlertTok"/>
+        </w:rPr>
+        <w:t xml:space="preserve">![](image4.png)</w:t>
       </w:r>
       <w:r>
         <w:rPr>
           <w:rStyle w:val="NormalTok"/>
         </w:rPr>
-        <w:t xml:space="preserve">| </w:t>
+        <w:t xml:space="preserve">{width=120} </w:t>
+      </w:r>
+      <w:r>
+        <w:rPr>
+          <w:rStyle w:val="PreprocessorTok"/>
+        </w:rPr>
+        <w:t xml:space="preserve">|</w:t>
+      </w:r>
+      <w:r>
+        <w:rPr>
+          <w:rStyle w:val="NormalTok"/>
+        </w:rPr>
+        <w:t xml:space="preserve"> </w:t>
       </w:r>
       <w:r>
         <w:rPr>
           <w:rStyle w:val="AlertTok"/>
         </w:rPr>
-        <w:t xml:space="preserve">![](image4.png)</w:t>
+        <w:t xml:space="preserve">![](image5.png)</w:t>
       </w:r>
       <w:r>
         <w:rPr>
           <w:rStyle w:val="NormalTok"/>
         </w:rPr>
-        <w:t xml:space="preserve">{width=120} | </w:t>
+        <w:t xml:space="preserve">{width=120} </w:t>
+      </w:r>
+      <w:r>
+        <w:rPr>
+          <w:rStyle w:val="PreprocessorTok"/>
+        </w:rPr>
+        <w:t xml:space="preserve">|</w:t>
+      </w:r>
+      <w:r>
+        <w:rPr>
+          <w:rStyle w:val="NormalTok"/>
+        </w:rPr>
+        <w:t xml:space="preserve"> </w:t>
       </w:r>
       <w:r>
         <w:rPr>
           <w:rStyle w:val="AlertTok"/>
         </w:rPr>
-        <w:t xml:space="preserve">![](image5.png)</w:t>
+        <w:t xml:space="preserve">![](image6.png)</w:t>
       </w:r>
       <w:r>
         <w:rPr>
           <w:rStyle w:val="NormalTok"/>
         </w:rPr>
-        <w:t xml:space="preserve">{width=120} | </w:t>
-      </w:r>
-      <w:r>
-        <w:rPr>
-          <w:rStyle w:val="AlertTok"/>
-        </w:rPr>
-        <w:t xml:space="preserve">![](image6.png)</w:t>
-      </w:r>
-      <w:r>
-        <w:rPr>
-          <w:rStyle w:val="NormalTok"/>
-        </w:rPr>
-        <w:t xml:space="preserve">{width=120} |</w:t>
+        <w:t xml:space="preserve">{width=120} </w:t>
+      </w:r>
+      <w:r>
+        <w:rPr>
+          <w:rStyle w:val="PreprocessorTok"/>
+        </w:rPr>
+        <w:t xml:space="preserve">|</w:t>
       </w:r>
     </w:p>
     <w:p>
@@ -3277,9 +3457,15 @@
       </w:pPr>
       <w:r>
         <w:rPr>
+          <w:rStyle w:val="PreprocessorTok"/>
+        </w:rPr>
+        <w:t xml:space="preserve">|</w:t>
+      </w:r>
+      <w:r>
+        <w:rPr>
           <w:rStyle w:val="NormalTok"/>
         </w:rPr>
-        <w:t xml:space="preserve">| </w:t>
+        <w:t xml:space="preserve"> </w:t>
       </w:r>
       <w:r>
         <w:rPr>
@@ -3291,7 +3477,19 @@
         <w:rPr>
           <w:rStyle w:val="NormalTok"/>
         </w:rPr>
-        <w:t xml:space="preserve">{width=120} | </w:t>
+        <w:t xml:space="preserve">{width=120} </w:t>
+      </w:r>
+      <w:r>
+        <w:rPr>
+          <w:rStyle w:val="PreprocessorTok"/>
+        </w:rPr>
+        <w:t xml:space="preserve">|</w:t>
+      </w:r>
+      <w:r>
+        <w:rPr>
+          <w:rStyle w:val="NormalTok"/>
+        </w:rPr>
+        <w:t xml:space="preserve"> </w:t>
       </w:r>
       <w:r>
         <w:rPr>
@@ -3303,7 +3501,19 @@
         <w:rPr>
           <w:rStyle w:val="NormalTok"/>
         </w:rPr>
-        <w:t xml:space="preserve">{width=120} | </w:t>
+        <w:t xml:space="preserve">{width=120} </w:t>
+      </w:r>
+      <w:r>
+        <w:rPr>
+          <w:rStyle w:val="PreprocessorTok"/>
+        </w:rPr>
+        <w:t xml:space="preserve">|</w:t>
+      </w:r>
+      <w:r>
+        <w:rPr>
+          <w:rStyle w:val="NormalTok"/>
+        </w:rPr>
+        <w:t xml:space="preserve"> </w:t>
       </w:r>
       <w:r>
         <w:rPr>
@@ -3315,34 +3525,82 @@
         <w:rPr>
           <w:rStyle w:val="NormalTok"/>
         </w:rPr>
-        <w:t xml:space="preserve">{width=120} |</w:t>
-      </w:r>
-      <w:r>
-        <w:br/>
+        <w:t xml:space="preserve">{width=120} </w:t>
+      </w:r>
+      <w:r>
+        <w:rPr>
+          <w:rStyle w:val="PreprocessorTok"/>
+        </w:rPr>
+        <w:t xml:space="preserve">|</w:t>
+      </w:r>
+      <w:r>
+        <w:br/>
+      </w:r>
+      <w:r>
+        <w:rPr>
+          <w:rStyle w:val="PreprocessorTok"/>
+        </w:rPr>
+        <w:t xml:space="preserve">|:------------------------:|:------------------------:|:------------------------:|</w:t>
+      </w:r>
+      <w:r>
+        <w:br/>
+      </w:r>
+      <w:r>
+        <w:rPr>
+          <w:rStyle w:val="PreprocessorTok"/>
+        </w:rPr>
+        <w:t xml:space="preserve">|</w:t>
       </w:r>
       <w:r>
         <w:rPr>
           <w:rStyle w:val="NormalTok"/>
         </w:rPr>
-        <w:t xml:space="preserve">|:------------------------:|:------------------------:|:------------------------:|</w:t>
-      </w:r>
-      <w:r>
-        <w:br/>
+        <w:t xml:space="preserve"> Caption 1               </w:t>
+      </w:r>
+      <w:r>
+        <w:rPr>
+          <w:rStyle w:val="PreprocessorTok"/>
+        </w:rPr>
+        <w:t xml:space="preserve">|</w:t>
       </w:r>
       <w:r>
         <w:rPr>
           <w:rStyle w:val="NormalTok"/>
         </w:rPr>
-        <w:t xml:space="preserve">| Caption 1               | Caption 2               | Caption 3               |</w:t>
-      </w:r>
-      <w:r>
-        <w:br/>
+        <w:t xml:space="preserve"> Caption 2               </w:t>
+      </w:r>
+      <w:r>
+        <w:rPr>
+          <w:rStyle w:val="PreprocessorTok"/>
+        </w:rPr>
+        <w:t xml:space="preserve">|</w:t>
       </w:r>
       <w:r>
         <w:rPr>
           <w:rStyle w:val="NormalTok"/>
         </w:rPr>
-        <w:t xml:space="preserve">| </w:t>
+        <w:t xml:space="preserve"> Caption 3               </w:t>
+      </w:r>
+      <w:r>
+        <w:rPr>
+          <w:rStyle w:val="PreprocessorTok"/>
+        </w:rPr>
+        <w:t xml:space="preserve">|</w:t>
+      </w:r>
+      <w:r>
+        <w:br/>
+      </w:r>
+      <w:r>
+        <w:rPr>
+          <w:rStyle w:val="PreprocessorTok"/>
+        </w:rPr>
+        <w:t xml:space="preserve">|</w:t>
+      </w:r>
+      <w:r>
+        <w:rPr>
+          <w:rStyle w:val="NormalTok"/>
+        </w:rPr>
+        <w:t xml:space="preserve"> </w:t>
       </w:r>
       <w:r>
         <w:rPr>
@@ -3354,7 +3612,19 @@
         <w:rPr>
           <w:rStyle w:val="NormalTok"/>
         </w:rPr>
-        <w:t xml:space="preserve">{width=120} | </w:t>
+        <w:t xml:space="preserve">{width=120} </w:t>
+      </w:r>
+      <w:r>
+        <w:rPr>
+          <w:rStyle w:val="PreprocessorTok"/>
+        </w:rPr>
+        <w:t xml:space="preserve">|</w:t>
+      </w:r>
+      <w:r>
+        <w:rPr>
+          <w:rStyle w:val="NormalTok"/>
+        </w:rPr>
+        <w:t xml:space="preserve"> </w:t>
       </w:r>
       <w:r>
         <w:rPr>
@@ -3366,7 +3636,19 @@
         <w:rPr>
           <w:rStyle w:val="NormalTok"/>
         </w:rPr>
-        <w:t xml:space="preserve">{width=120} | </w:t>
+        <w:t xml:space="preserve">{width=120} </w:t>
+      </w:r>
+      <w:r>
+        <w:rPr>
+          <w:rStyle w:val="PreprocessorTok"/>
+        </w:rPr>
+        <w:t xml:space="preserve">|</w:t>
+      </w:r>
+      <w:r>
+        <w:rPr>
+          <w:rStyle w:val="NormalTok"/>
+        </w:rPr>
+        <w:t xml:space="preserve"> </w:t>
       </w:r>
       <w:r>
         <w:rPr>
@@ -3378,16 +3660,58 @@
         <w:rPr>
           <w:rStyle w:val="NormalTok"/>
         </w:rPr>
-        <w:t xml:space="preserve">{width=120} |</w:t>
-      </w:r>
-      <w:r>
-        <w:br/>
+        <w:t xml:space="preserve">{width=120} </w:t>
+      </w:r>
+      <w:r>
+        <w:rPr>
+          <w:rStyle w:val="PreprocessorTok"/>
+        </w:rPr>
+        <w:t xml:space="preserve">|</w:t>
+      </w:r>
+      <w:r>
+        <w:br/>
+      </w:r>
+      <w:r>
+        <w:rPr>
+          <w:rStyle w:val="PreprocessorTok"/>
+        </w:rPr>
+        <w:t xml:space="preserve">|</w:t>
       </w:r>
       <w:r>
         <w:rPr>
           <w:rStyle w:val="NormalTok"/>
         </w:rPr>
-        <w:t xml:space="preserve">| Caption 4               | Caption 5               | Caption 6               |</w:t>
+        <w:t xml:space="preserve"> Caption 4               </w:t>
+      </w:r>
+      <w:r>
+        <w:rPr>
+          <w:rStyle w:val="PreprocessorTok"/>
+        </w:rPr>
+        <w:t xml:space="preserve">|</w:t>
+      </w:r>
+      <w:r>
+        <w:rPr>
+          <w:rStyle w:val="NormalTok"/>
+        </w:rPr>
+        <w:t xml:space="preserve"> Caption 5               </w:t>
+      </w:r>
+      <w:r>
+        <w:rPr>
+          <w:rStyle w:val="PreprocessorTok"/>
+        </w:rPr>
+        <w:t xml:space="preserve">|</w:t>
+      </w:r>
+      <w:r>
+        <w:rPr>
+          <w:rStyle w:val="NormalTok"/>
+        </w:rPr>
+        <w:t xml:space="preserve"> Caption 6               </w:t>
+      </w:r>
+      <w:r>
+        <w:rPr>
+          <w:rStyle w:val="PreprocessorTok"/>
+        </w:rPr>
+        <w:t xml:space="preserve">|</w:t>
       </w:r>
     </w:p>
     <w:p>
@@ -3668,7 +3992,7 @@
     </w:p>
     <w:bookmarkEnd w:id="59"/>
     <w:bookmarkEnd w:id="60"/>
-    <w:bookmarkStart w:id="64" w:name="diagrams"/>
+    <w:bookmarkStart w:id="70" w:name="diagrams"/>
     <w:p>
       <w:pPr>
         <w:pStyle w:val="Heading2"/>
@@ -3714,7 +4038,7 @@
         <w:t xml:space="preserve">. Just use a code block like this:</w:t>
       </w:r>
     </w:p>
-    <w:bookmarkStart w:id="61" w:name="mermaid-example"/>
+    <w:bookmarkStart w:id="64" w:name="mermaid-example"/>
     <w:p>
       <w:pPr>
         <w:pStyle w:val="Heading3"/>
@@ -3738,18 +4062,705 @@
       </w:r>
       <w:r>
         <w:rPr>
+          <w:rStyle w:val="NormalTok"/>
+        </w:rPr>
+        <w:t xml:space="preserve">flowchart LR</w:t>
+      </w:r>
+      <w:r>
+        <w:br/>
+      </w:r>
+      <w:r>
+        <w:rPr>
+          <w:rStyle w:val="NormalTok"/>
+        </w:rPr>
+        <w:t xml:space="preserve">  A[Hard edge] --&gt; B(Round edge)</w:t>
+      </w:r>
+      <w:r>
+        <w:br/>
+      </w:r>
+      <w:r>
+        <w:rPr>
+          <w:rStyle w:val="NormalTok"/>
+        </w:rPr>
+        <w:t xml:space="preserve">  B --&gt; C{Decision}</w:t>
+      </w:r>
+      <w:r>
+        <w:br/>
+      </w:r>
+      <w:r>
+        <w:rPr>
+          <w:rStyle w:val="NormalTok"/>
+        </w:rPr>
+        <w:t xml:space="preserve">  C --&gt; D[Result one]</w:t>
+      </w:r>
+      <w:r>
+        <w:br/>
+      </w:r>
+      <w:r>
+        <w:rPr>
+          <w:rStyle w:val="NormalTok"/>
+        </w:rPr>
+        <w:t xml:space="preserve">  C --&gt; E[Result two]</w:t>
+      </w:r>
+      <w:r>
+        <w:br/>
+      </w:r>
+      <w:r>
+        <w:rPr>
           <w:rStyle w:val="InformationTok"/>
         </w:rPr>
-        <w:t xml:space="preserve">flowchart LR</w:t>
-      </w:r>
-      <w:r>
-        <w:br/>
-      </w:r>
+        <w:t xml:space="preserve">```</w:t>
+      </w:r>
+    </w:p>
+    <w:p>
+      <w:pPr>
+        <w:pStyle w:val="FirstParagraph"/>
+      </w:pPr>
+    </w:p>
+    <w:p>
+      <w:pPr>
+        <w:pStyle w:val="BodyText"/>
+      </w:pPr>
+      <w:r>
+        <w:drawing>
+          <wp:inline>
+            <wp:extent cx="5943600" cy="1471671"/>
+            <wp:effectExtent b="0" l="0" r="0" t="0"/>
+            <wp:docPr descr="" title="" id="62" name="Picture"/>
+            <a:graphic>
+              <a:graphicData uri="http://schemas.openxmlformats.org/drawingml/2006/picture">
+                <pic:pic>
+                  <pic:nvPicPr>
+                    <pic:cNvPr descr="editor-manual_files/figure-docx/mermaid-figure-1.png" id="63" name="Picture"/>
+                    <pic:cNvPicPr>
+                      <a:picLocks noChangeArrowheads="1" noChangeAspect="1"/>
+                    </pic:cNvPicPr>
+                  </pic:nvPicPr>
+                  <pic:blipFill>
+                    <a:blip r:embed="rId61"/>
+                    <a:stretch>
+                      <a:fillRect/>
+                    </a:stretch>
+                  </pic:blipFill>
+                  <pic:spPr bwMode="auto">
+                    <a:xfrm>
+                      <a:off x="0" y="0"/>
+                      <a:ext cx="5943600" cy="1471671"/>
+                    </a:xfrm>
+                    <a:prstGeom prst="rect">
+                      <a:avLst/>
+                    </a:prstGeom>
+                    <a:noFill/>
+                    <a:ln w="9525">
+                      <a:noFill/>
+                      <a:headEnd/>
+                      <a:tailEnd/>
+                    </a:ln>
+                  </pic:spPr>
+                </pic:pic>
+              </a:graphicData>
+            </a:graphic>
+          </wp:inline>
+        </w:drawing>
+      </w:r>
+    </w:p>
+    <w:p>
+      <w:pPr>
+        <w:pStyle w:val="BodyText"/>
+      </w:pPr>
+    </w:p>
+    <w:bookmarkEnd w:id="64"/>
+    <w:bookmarkStart w:id="69" w:name="dot-example"/>
+    <w:p>
+      <w:pPr>
+        <w:pStyle w:val="Heading3"/>
+      </w:pPr>
+      <w:r>
+        <w:t xml:space="preserve">3.11.2 Dot example</w:t>
+      </w:r>
+    </w:p>
+    <w:p>
+      <w:pPr>
+        <w:pStyle w:val="SourceCode"/>
+      </w:pPr>
       <w:r>
         <w:rPr>
           <w:rStyle w:val="InformationTok"/>
         </w:rPr>
-        <w:t xml:space="preserve">  A[Hard edge] --&gt; B(Round edge)</w:t>
+        <w:t xml:space="preserve">```{dot}</w:t>
+      </w:r>
+      <w:r>
+        <w:br/>
+      </w:r>
+      <w:r>
+        <w:rPr>
+          <w:rStyle w:val="KeywordTok"/>
+        </w:rPr>
+        <w:t xml:space="preserve">digraph</w:t>
+      </w:r>
+      <w:r>
+        <w:rPr>
+          <w:rStyle w:val="NormalTok"/>
+        </w:rPr>
+        <w:t xml:space="preserve"> </w:t>
+      </w:r>
+      <w:r>
+        <w:rPr>
+          <w:rStyle w:val="VariableTok"/>
+        </w:rPr>
+        <w:t xml:space="preserve">DocumentationWorkflow</w:t>
+      </w:r>
+      <w:r>
+        <w:rPr>
+          <w:rStyle w:val="NormalTok"/>
+        </w:rPr>
+        <w:t xml:space="preserve"> </w:t>
+      </w:r>
+      <w:r>
+        <w:rPr>
+          <w:rStyle w:val="OtherTok"/>
+        </w:rPr>
+        <w:t xml:space="preserve">{</w:t>
+      </w:r>
+      <w:r>
+        <w:br/>
+      </w:r>
+      <w:r>
+        <w:rPr>
+          <w:rStyle w:val="CommentTok"/>
+        </w:rPr>
+        <w:t xml:space="preserve">  </w:t>
+      </w:r>
+      <w:r>
+        <w:rPr>
+          <w:rStyle w:val="KeywordTok"/>
+        </w:rPr>
+        <w:t xml:space="preserve">node</w:t>
+      </w:r>
+      <w:r>
+        <w:rPr>
+          <w:rStyle w:val="CommentTok"/>
+        </w:rPr>
+        <w:t xml:space="preserve"> </w:t>
+      </w:r>
+      <w:r>
+        <w:rPr>
+          <w:rStyle w:val="OtherTok"/>
+        </w:rPr>
+        <w:t xml:space="preserve">[</w:t>
+      </w:r>
+      <w:r>
+        <w:rPr>
+          <w:rStyle w:val="AttributeTok"/>
+        </w:rPr>
+        <w:t xml:space="preserve">shape</w:t>
+      </w:r>
+      <w:r>
+        <w:rPr>
+          <w:rStyle w:val="OtherTok"/>
+        </w:rPr>
+        <w:t xml:space="preserve">=</w:t>
+      </w:r>
+      <w:r>
+        <w:rPr>
+          <w:rStyle w:val="VariableTok"/>
+        </w:rPr>
+        <w:t xml:space="preserve">box</w:t>
+      </w:r>
+      <w:r>
+        <w:rPr>
+          <w:rStyle w:val="CommentTok"/>
+        </w:rPr>
+        <w:t xml:space="preserve">, </w:t>
+      </w:r>
+      <w:r>
+        <w:rPr>
+          <w:rStyle w:val="AttributeTok"/>
+        </w:rPr>
+        <w:t xml:space="preserve">style</w:t>
+      </w:r>
+      <w:r>
+        <w:rPr>
+          <w:rStyle w:val="OtherTok"/>
+        </w:rPr>
+        <w:t xml:space="preserve">=</w:t>
+      </w:r>
+      <w:r>
+        <w:rPr>
+          <w:rStyle w:val="VariableTok"/>
+        </w:rPr>
+        <w:t xml:space="preserve">rounded</w:t>
+      </w:r>
+      <w:r>
+        <w:rPr>
+          <w:rStyle w:val="OtherTok"/>
+        </w:rPr>
+        <w:t xml:space="preserve">]</w:t>
+      </w:r>
+      <w:r>
+        <w:br/>
+      </w:r>
+      <w:r>
+        <w:br/>
+      </w:r>
+      <w:r>
+        <w:rPr>
+          <w:rStyle w:val="CommentTok"/>
+        </w:rPr>
+        <w:t xml:space="preserve">  </w:t>
+      </w:r>
+      <w:r>
+        <w:rPr>
+          <w:rStyle w:val="VariableTok"/>
+        </w:rPr>
+        <w:t xml:space="preserve">Start</w:t>
+      </w:r>
+      <w:r>
+        <w:rPr>
+          <w:rStyle w:val="CommentTok"/>
+        </w:rPr>
+        <w:t xml:space="preserve"> </w:t>
+      </w:r>
+      <w:r>
+        <w:rPr>
+          <w:rStyle w:val="OtherTok"/>
+        </w:rPr>
+        <w:t xml:space="preserve">-&gt;</w:t>
+      </w:r>
+      <w:r>
+        <w:rPr>
+          <w:rStyle w:val="CommentTok"/>
+        </w:rPr>
+        <w:t xml:space="preserve"> </w:t>
+      </w:r>
+      <w:r>
+        <w:rPr>
+          <w:rStyle w:val="StringTok"/>
+        </w:rPr>
+        <w:t xml:space="preserve">"Create .qmd File"</w:t>
+      </w:r>
+      <w:r>
+        <w:br/>
+      </w:r>
+      <w:r>
+        <w:rPr>
+          <w:rStyle w:val="CommentTok"/>
+        </w:rPr>
+        <w:t xml:space="preserve">  </w:t>
+      </w:r>
+      <w:r>
+        <w:rPr>
+          <w:rStyle w:val="StringTok"/>
+        </w:rPr>
+        <w:t xml:space="preserve">"Create .qmd File"</w:t>
+      </w:r>
+      <w:r>
+        <w:rPr>
+          <w:rStyle w:val="CommentTok"/>
+        </w:rPr>
+        <w:t xml:space="preserve"> </w:t>
+      </w:r>
+      <w:r>
+        <w:rPr>
+          <w:rStyle w:val="OtherTok"/>
+        </w:rPr>
+        <w:t xml:space="preserve">-&gt;</w:t>
+      </w:r>
+      <w:r>
+        <w:rPr>
+          <w:rStyle w:val="CommentTok"/>
+        </w:rPr>
+        <w:t xml:space="preserve"> </w:t>
+      </w:r>
+      <w:r>
+        <w:rPr>
+          <w:rStyle w:val="StringTok"/>
+        </w:rPr>
+        <w:t xml:space="preserve">"Write Content"</w:t>
+      </w:r>
+      <w:r>
+        <w:br/>
+      </w:r>
+      <w:r>
+        <w:rPr>
+          <w:rStyle w:val="CommentTok"/>
+        </w:rPr>
+        <w:t xml:space="preserve">  </w:t>
+      </w:r>
+      <w:r>
+        <w:rPr>
+          <w:rStyle w:val="StringTok"/>
+        </w:rPr>
+        <w:t xml:space="preserve">"Write Content"</w:t>
+      </w:r>
+      <w:r>
+        <w:rPr>
+          <w:rStyle w:val="CommentTok"/>
+        </w:rPr>
+        <w:t xml:space="preserve"> </w:t>
+      </w:r>
+      <w:r>
+        <w:rPr>
+          <w:rStyle w:val="OtherTok"/>
+        </w:rPr>
+        <w:t xml:space="preserve">-&gt;</w:t>
+      </w:r>
+      <w:r>
+        <w:rPr>
+          <w:rStyle w:val="CommentTok"/>
+        </w:rPr>
+        <w:t xml:space="preserve"> </w:t>
+      </w:r>
+      <w:r>
+        <w:rPr>
+          <w:rStyle w:val="StringTok"/>
+        </w:rPr>
+        <w:t xml:space="preserve">"Render to HTML"</w:t>
+      </w:r>
+      <w:r>
+        <w:br/>
+      </w:r>
+      <w:r>
+        <w:rPr>
+          <w:rStyle w:val="CommentTok"/>
+        </w:rPr>
+        <w:t xml:space="preserve">  </w:t>
+      </w:r>
+      <w:r>
+        <w:rPr>
+          <w:rStyle w:val="StringTok"/>
+        </w:rPr>
+        <w:t xml:space="preserve">"Write Content"</w:t>
+      </w:r>
+      <w:r>
+        <w:rPr>
+          <w:rStyle w:val="CommentTok"/>
+        </w:rPr>
+        <w:t xml:space="preserve"> </w:t>
+      </w:r>
+      <w:r>
+        <w:rPr>
+          <w:rStyle w:val="OtherTok"/>
+        </w:rPr>
+        <w:t xml:space="preserve">-&gt;</w:t>
+      </w:r>
+      <w:r>
+        <w:rPr>
+          <w:rStyle w:val="CommentTok"/>
+        </w:rPr>
+        <w:t xml:space="preserve"> </w:t>
+      </w:r>
+      <w:r>
+        <w:rPr>
+          <w:rStyle w:val="StringTok"/>
+        </w:rPr>
+        <w:t xml:space="preserve">"Render to DOCX"</w:t>
+      </w:r>
+      <w:r>
+        <w:br/>
+      </w:r>
+      <w:r>
+        <w:rPr>
+          <w:rStyle w:val="CommentTok"/>
+        </w:rPr>
+        <w:t xml:space="preserve">  </w:t>
+      </w:r>
+      <w:r>
+        <w:rPr>
+          <w:rStyle w:val="StringTok"/>
+        </w:rPr>
+        <w:t xml:space="preserve">"Render to DOCX"</w:t>
+      </w:r>
+      <w:r>
+        <w:rPr>
+          <w:rStyle w:val="CommentTok"/>
+        </w:rPr>
+        <w:t xml:space="preserve"> </w:t>
+      </w:r>
+      <w:r>
+        <w:rPr>
+          <w:rStyle w:val="OtherTok"/>
+        </w:rPr>
+        <w:t xml:space="preserve">-&gt;</w:t>
+      </w:r>
+      <w:r>
+        <w:rPr>
+          <w:rStyle w:val="CommentTok"/>
+        </w:rPr>
+        <w:t xml:space="preserve"> </w:t>
+      </w:r>
+      <w:r>
+        <w:rPr>
+          <w:rStyle w:val="StringTok"/>
+        </w:rPr>
+        <w:t xml:space="preserve">"Convert to PDF"</w:t>
+      </w:r>
+      <w:r>
+        <w:br/>
+      </w:r>
+      <w:r>
+        <w:rPr>
+          <w:rStyle w:val="CommentTok"/>
+        </w:rPr>
+        <w:t xml:space="preserve">  </w:t>
+      </w:r>
+      <w:r>
+        <w:rPr>
+          <w:rStyle w:val="StringTok"/>
+        </w:rPr>
+        <w:t xml:space="preserve">"Render to HTML"</w:t>
+      </w:r>
+      <w:r>
+        <w:rPr>
+          <w:rStyle w:val="CommentTok"/>
+        </w:rPr>
+        <w:t xml:space="preserve"> </w:t>
+      </w:r>
+      <w:r>
+        <w:rPr>
+          <w:rStyle w:val="OtherTok"/>
+        </w:rPr>
+        <w:t xml:space="preserve">-&gt;</w:t>
+      </w:r>
+      <w:r>
+        <w:rPr>
+          <w:rStyle w:val="CommentTok"/>
+        </w:rPr>
+        <w:t xml:space="preserve"> </w:t>
+      </w:r>
+      <w:r>
+        <w:rPr>
+          <w:rStyle w:val="VariableTok"/>
+        </w:rPr>
+        <w:t xml:space="preserve">Review</w:t>
+      </w:r>
+      <w:r>
+        <w:br/>
+      </w:r>
+      <w:r>
+        <w:rPr>
+          <w:rStyle w:val="CommentTok"/>
+        </w:rPr>
+        <w:t xml:space="preserve">  </w:t>
+      </w:r>
+      <w:r>
+        <w:rPr>
+          <w:rStyle w:val="StringTok"/>
+        </w:rPr>
+        <w:t xml:space="preserve">"Convert to PDF"</w:t>
+      </w:r>
+      <w:r>
+        <w:rPr>
+          <w:rStyle w:val="CommentTok"/>
+        </w:rPr>
+        <w:t xml:space="preserve"> </w:t>
+      </w:r>
+      <w:r>
+        <w:rPr>
+          <w:rStyle w:val="OtherTok"/>
+        </w:rPr>
+        <w:t xml:space="preserve">-&gt;</w:t>
+      </w:r>
+      <w:r>
+        <w:rPr>
+          <w:rStyle w:val="CommentTok"/>
+        </w:rPr>
+        <w:t xml:space="preserve"> </w:t>
+      </w:r>
+      <w:r>
+        <w:rPr>
+          <w:rStyle w:val="VariableTok"/>
+        </w:rPr>
+        <w:t xml:space="preserve">Review</w:t>
+      </w:r>
+      <w:r>
+        <w:br/>
+      </w:r>
+      <w:r>
+        <w:rPr>
+          <w:rStyle w:val="CommentTok"/>
+        </w:rPr>
+        <w:t xml:space="preserve">  </w:t>
+      </w:r>
+      <w:r>
+        <w:rPr>
+          <w:rStyle w:val="VariableTok"/>
+        </w:rPr>
+        <w:t xml:space="preserve">Review</w:t>
+      </w:r>
+      <w:r>
+        <w:rPr>
+          <w:rStyle w:val="CommentTok"/>
+        </w:rPr>
+        <w:t xml:space="preserve"> </w:t>
+      </w:r>
+      <w:r>
+        <w:rPr>
+          <w:rStyle w:val="OtherTok"/>
+        </w:rPr>
+        <w:t xml:space="preserve">-&gt;</w:t>
+      </w:r>
+      <w:r>
+        <w:rPr>
+          <w:rStyle w:val="CommentTok"/>
+        </w:rPr>
+        <w:t xml:space="preserve"> </w:t>
+      </w:r>
+      <w:r>
+        <w:rPr>
+          <w:rStyle w:val="StringTok"/>
+        </w:rPr>
+        <w:t xml:space="preserve">"Push to GitHub"</w:t>
+      </w:r>
+      <w:r>
+        <w:br/>
+      </w:r>
+      <w:r>
+        <w:rPr>
+          <w:rStyle w:val="CommentTok"/>
+        </w:rPr>
+        <w:t xml:space="preserve">  </w:t>
+      </w:r>
+      <w:r>
+        <w:rPr>
+          <w:rStyle w:val="StringTok"/>
+        </w:rPr>
+        <w:t xml:space="preserve">"Push to GitHub"</w:t>
+      </w:r>
+      <w:r>
+        <w:rPr>
+          <w:rStyle w:val="CommentTok"/>
+        </w:rPr>
+        <w:t xml:space="preserve"> </w:t>
+      </w:r>
+      <w:r>
+        <w:rPr>
+          <w:rStyle w:val="OtherTok"/>
+        </w:rPr>
+        <w:t xml:space="preserve">-&gt;</w:t>
+      </w:r>
+      <w:r>
+        <w:rPr>
+          <w:rStyle w:val="CommentTok"/>
+        </w:rPr>
+        <w:t xml:space="preserve"> </w:t>
+      </w:r>
+      <w:r>
+        <w:rPr>
+          <w:rStyle w:val="VariableTok"/>
+        </w:rPr>
+        <w:t xml:space="preserve">Done</w:t>
+      </w:r>
+      <w:r>
+        <w:br/>
+      </w:r>
+      <w:r>
+        <w:br/>
+      </w:r>
+      <w:r>
+        <w:rPr>
+          <w:rStyle w:val="CommentTok"/>
+        </w:rPr>
+        <w:t xml:space="preserve">  </w:t>
+      </w:r>
+      <w:r>
+        <w:rPr>
+          <w:rStyle w:val="VariableTok"/>
+        </w:rPr>
+        <w:t xml:space="preserve">Done</w:t>
+      </w:r>
+      <w:r>
+        <w:rPr>
+          <w:rStyle w:val="CommentTok"/>
+        </w:rPr>
+        <w:t xml:space="preserve"> </w:t>
+      </w:r>
+      <w:r>
+        <w:rPr>
+          <w:rStyle w:val="OtherTok"/>
+        </w:rPr>
+        <w:t xml:space="preserve">[</w:t>
+      </w:r>
+      <w:r>
+        <w:rPr>
+          <w:rStyle w:val="AttributeTok"/>
+        </w:rPr>
+        <w:t xml:space="preserve">shape</w:t>
+      </w:r>
+      <w:r>
+        <w:rPr>
+          <w:rStyle w:val="OtherTok"/>
+        </w:rPr>
+        <w:t xml:space="preserve">=</w:t>
+      </w:r>
+      <w:r>
+        <w:rPr>
+          <w:rStyle w:val="VariableTok"/>
+        </w:rPr>
+        <w:t xml:space="preserve">ellipse</w:t>
+      </w:r>
+      <w:r>
+        <w:rPr>
+          <w:rStyle w:val="CommentTok"/>
+        </w:rPr>
+        <w:t xml:space="preserve">, </w:t>
+      </w:r>
+      <w:r>
+        <w:rPr>
+          <w:rStyle w:val="AttributeTok"/>
+        </w:rPr>
+        <w:t xml:space="preserve">style</w:t>
+      </w:r>
+      <w:r>
+        <w:rPr>
+          <w:rStyle w:val="OtherTok"/>
+        </w:rPr>
+        <w:t xml:space="preserve">=</w:t>
+      </w:r>
+      <w:r>
+        <w:rPr>
+          <w:rStyle w:val="VariableTok"/>
+        </w:rPr>
+        <w:t xml:space="preserve">filled</w:t>
+      </w:r>
+      <w:r>
+        <w:rPr>
+          <w:rStyle w:val="CommentTok"/>
+        </w:rPr>
+        <w:t xml:space="preserve">, </w:t>
+      </w:r>
+      <w:r>
+        <w:rPr>
+          <w:rStyle w:val="AttributeTok"/>
+        </w:rPr>
+        <w:t xml:space="preserve">fillcolor</w:t>
+      </w:r>
+      <w:r>
+        <w:rPr>
+          <w:rStyle w:val="OtherTok"/>
+        </w:rPr>
+        <w:t xml:space="preserve">=</w:t>
+      </w:r>
+      <w:r>
+        <w:rPr>
+          <w:rStyle w:val="VariableTok"/>
+        </w:rPr>
+        <w:t xml:space="preserve">lightgrey</w:t>
+      </w:r>
+      <w:r>
+        <w:rPr>
+          <w:rStyle w:val="OtherTok"/>
+        </w:rPr>
+        <w:t xml:space="preserve">]</w:t>
+      </w:r>
+      <w:r>
+        <w:br/>
+      </w:r>
+      <w:r>
+        <w:rPr>
+          <w:rStyle w:val="OtherTok"/>
+        </w:rPr>
+        <w:t xml:space="preserve">}</w:t>
       </w:r>
       <w:r>
         <w:br/>
@@ -3758,200 +4769,77 @@
         <w:rPr>
           <w:rStyle w:val="InformationTok"/>
         </w:rPr>
-        <w:t xml:space="preserve">  B --&gt; C{Decision}</w:t>
-      </w:r>
-      <w:r>
-        <w:br/>
-      </w:r>
-      <w:r>
-        <w:rPr>
-          <w:rStyle w:val="InformationTok"/>
-        </w:rPr>
-        <w:t xml:space="preserve">  C --&gt; D[Result one]</w:t>
-      </w:r>
-      <w:r>
-        <w:br/>
-      </w:r>
-      <w:r>
-        <w:rPr>
-          <w:rStyle w:val="InformationTok"/>
-        </w:rPr>
-        <w:t xml:space="preserve">  C --&gt; E[Result two]</w:t>
-      </w:r>
-      <w:r>
-        <w:br/>
-      </w:r>
-      <w:r>
-        <w:rPr>
-          <w:rStyle w:val="InformationTok"/>
-        </w:rPr>
         <w:t xml:space="preserve">```</w:t>
       </w:r>
     </w:p>
-    <w:bookmarkEnd w:id="61"/>
-    <w:bookmarkStart w:id="63" w:name="dot-example"/>
-    <w:p>
-      <w:pPr>
-        <w:pStyle w:val="Heading3"/>
-      </w:pPr>
-      <w:r>
-        <w:t xml:space="preserve">3.11.2 Dot example</w:t>
-      </w:r>
-    </w:p>
-    <w:p>
-      <w:pPr>
-        <w:pStyle w:val="SourceCode"/>
-      </w:pPr>
-      <w:r>
-        <w:rPr>
-          <w:rStyle w:val="InformationTok"/>
-        </w:rPr>
-        <w:t xml:space="preserve">```{dot}</w:t>
-      </w:r>
-      <w:r>
-        <w:br/>
-      </w:r>
-      <w:r>
-        <w:rPr>
-          <w:rStyle w:val="InformationTok"/>
-        </w:rPr>
-        <w:t xml:space="preserve">digraph DocumentationWorkflow {</w:t>
-      </w:r>
-      <w:r>
-        <w:br/>
-      </w:r>
-      <w:r>
-        <w:rPr>
-          <w:rStyle w:val="InformationTok"/>
-        </w:rPr>
-        <w:t xml:space="preserve">  node [shape=box, style=rounded]</w:t>
-      </w:r>
-      <w:r>
-        <w:br/>
-      </w:r>
-      <w:r>
-        <w:br/>
-      </w:r>
-      <w:r>
-        <w:rPr>
-          <w:rStyle w:val="InformationTok"/>
-        </w:rPr>
-        <w:t xml:space="preserve">  Start -&gt; "Create .qmd File"</w:t>
-      </w:r>
-      <w:r>
-        <w:br/>
-      </w:r>
-      <w:r>
-        <w:rPr>
-          <w:rStyle w:val="InformationTok"/>
-        </w:rPr>
-        <w:t xml:space="preserve">  "Create .qmd File" -&gt; "Write Content"</w:t>
-      </w:r>
-      <w:r>
-        <w:br/>
-      </w:r>
-      <w:r>
-        <w:rPr>
-          <w:rStyle w:val="InformationTok"/>
-        </w:rPr>
-        <w:t xml:space="preserve">  "Write Content" -&gt; "Render to HTML"</w:t>
-      </w:r>
-      <w:r>
-        <w:br/>
-      </w:r>
-      <w:r>
-        <w:rPr>
-          <w:rStyle w:val="InformationTok"/>
-        </w:rPr>
-        <w:t xml:space="preserve">  "Write Content" -&gt; "Render to DOCX"</w:t>
-      </w:r>
-      <w:r>
-        <w:br/>
-      </w:r>
-      <w:r>
-        <w:rPr>
-          <w:rStyle w:val="InformationTok"/>
-        </w:rPr>
-        <w:t xml:space="preserve">  "Render to DOCX" -&gt; "Convert to PDF"</w:t>
-      </w:r>
-      <w:r>
-        <w:br/>
-      </w:r>
-      <w:r>
-        <w:rPr>
-          <w:rStyle w:val="InformationTok"/>
-        </w:rPr>
-        <w:t xml:space="preserve">  "Render to HTML" -&gt; Review</w:t>
-      </w:r>
-      <w:r>
-        <w:br/>
-      </w:r>
-      <w:r>
-        <w:rPr>
-          <w:rStyle w:val="InformationTok"/>
-        </w:rPr>
-        <w:t xml:space="preserve">  "Convert to PDF" -&gt; Review</w:t>
-      </w:r>
-      <w:r>
-        <w:br/>
-      </w:r>
-      <w:r>
-        <w:rPr>
-          <w:rStyle w:val="InformationTok"/>
-        </w:rPr>
-        <w:t xml:space="preserve">  Review -&gt; "Push to GitHub"</w:t>
-      </w:r>
-      <w:r>
-        <w:br/>
-      </w:r>
-      <w:r>
-        <w:rPr>
-          <w:rStyle w:val="InformationTok"/>
-        </w:rPr>
-        <w:t xml:space="preserve">  "Push to GitHub" -&gt; Done</w:t>
-      </w:r>
-      <w:r>
-        <w:br/>
-      </w:r>
-      <w:r>
-        <w:br/>
-      </w:r>
-      <w:r>
-        <w:rPr>
-          <w:rStyle w:val="InformationTok"/>
-        </w:rPr>
-        <w:t xml:space="preserve">  Done [shape=ellipse, style=filled, fillcolor=lightgrey]</w:t>
-      </w:r>
-      <w:r>
-        <w:br/>
-      </w:r>
-      <w:r>
-        <w:rPr>
-          <w:rStyle w:val="InformationTok"/>
-        </w:rPr>
-        <w:t xml:space="preserve">}</w:t>
-      </w:r>
-      <w:r>
-        <w:br/>
-      </w:r>
-      <w:r>
-        <w:rPr>
-          <w:rStyle w:val="InformationTok"/>
-        </w:rPr>
-        <w:t xml:space="preserve">```</w:t>
-      </w:r>
-    </w:p>
     <w:p>
       <w:pPr>
         <w:pStyle w:val="FirstParagraph"/>
       </w:pPr>
+    </w:p>
+    <w:p>
+      <w:pPr>
+        <w:pStyle w:val="BodyText"/>
+      </w:pPr>
+      <w:r>
+        <w:drawing>
+          <wp:inline>
+            <wp:extent cx="4572000" cy="3657600"/>
+            <wp:effectExtent b="0" l="0" r="0" t="0"/>
+            <wp:docPr descr="" title="" id="66" name="Picture"/>
+            <a:graphic>
+              <a:graphicData uri="http://schemas.openxmlformats.org/drawingml/2006/picture">
+                <pic:pic>
+                  <pic:nvPicPr>
+                    <pic:cNvPr descr="editor-manual_files/figure-docx/dot-figure-1.png" id="67" name="Picture"/>
+                    <pic:cNvPicPr>
+                      <a:picLocks noChangeArrowheads="1" noChangeAspect="1"/>
+                    </pic:cNvPicPr>
+                  </pic:nvPicPr>
+                  <pic:blipFill>
+                    <a:blip r:embed="rId65"/>
+                    <a:stretch>
+                      <a:fillRect/>
+                    </a:stretch>
+                  </pic:blipFill>
+                  <pic:spPr bwMode="auto">
+                    <a:xfrm>
+                      <a:off x="0" y="0"/>
+                      <a:ext cx="4572000" cy="3657600"/>
+                    </a:xfrm>
+                    <a:prstGeom prst="rect">
+                      <a:avLst/>
+                    </a:prstGeom>
+                    <a:noFill/>
+                    <a:ln w="9525">
+                      <a:noFill/>
+                      <a:headEnd/>
+                      <a:tailEnd/>
+                    </a:ln>
+                  </pic:spPr>
+                </pic:pic>
+              </a:graphicData>
+            </a:graphic>
+          </wp:inline>
+        </w:drawing>
+      </w:r>
+    </w:p>
+    <w:p>
+      <w:pPr>
+        <w:pStyle w:val="BodyText"/>
+      </w:pPr>
+    </w:p>
+    <w:p>
+      <w:pPr>
+        <w:pStyle w:val="BodyText"/>
+      </w:pPr>
       <w:r>
         <w:t xml:space="preserve">More:</w:t>
       </w:r>
       <w:r>
         <w:t xml:space="preserve"> </w:t>
       </w:r>
-      <w:hyperlink r:id="rId62">
+      <w:hyperlink r:id="rId68">
         <w:r>
           <w:rPr>
             <w:rStyle w:val="Hyperlink"/>
@@ -3960,9 +4848,9 @@
         </w:r>
       </w:hyperlink>
     </w:p>
-    <w:bookmarkEnd w:id="63"/>
-    <w:bookmarkEnd w:id="64"/>
-    <w:bookmarkStart w:id="66" w:name="footnotes"/>
+    <w:bookmarkEnd w:id="69"/>
+    <w:bookmarkEnd w:id="70"/>
+    <w:bookmarkStart w:id="72" w:name="footnotes"/>
     <w:p>
       <w:pPr>
         <w:pStyle w:val="Heading2"/>
@@ -4048,11 +4936,11 @@
         <w:rPr>
           <w:rStyle w:val="FootnoteReference"/>
         </w:rPr>
-        <w:footnoteReference w:id="65"/>
-      </w:r>
-    </w:p>
-    <w:bookmarkEnd w:id="66"/>
-    <w:bookmarkStart w:id="68" w:name="notebook-output-embeds"/>
+        <w:footnoteReference w:id="71"/>
+      </w:r>
+    </w:p>
+    <w:bookmarkEnd w:id="72"/>
+    <w:bookmarkStart w:id="74" w:name="notebook-output-embeds"/>
     <w:p>
       <w:pPr>
         <w:pStyle w:val="Heading2"/>
@@ -4079,7 +4967,7 @@
       <w:r>
         <w:t xml:space="preserve"> </w:t>
       </w:r>
-      <w:hyperlink r:id="rId67">
+      <w:hyperlink r:id="rId73">
         <w:r>
           <w:rPr>
             <w:rStyle w:val="Hyperlink"/>
@@ -4088,9 +4976,9 @@
         </w:r>
       </w:hyperlink>
     </w:p>
-    <w:bookmarkEnd w:id="68"/>
-    <w:bookmarkEnd w:id="69"/>
-    <w:bookmarkStart w:id="79" w:name="creating-new-documentation"/>
+    <w:bookmarkEnd w:id="74"/>
+    <w:bookmarkEnd w:id="75"/>
+    <w:bookmarkStart w:id="85" w:name="creating-new-documentation"/>
     <w:p>
       <w:pPr>
         <w:pStyle w:val="Heading1"/>
@@ -4107,7 +4995,7 @@
         <w:t xml:space="preserve">Creating a new document is simple when you follow a clear workflow. You can either start from a ready-made template or create a file from scratch.</w:t>
       </w:r>
     </w:p>
-    <w:bookmarkStart w:id="72" w:name="step-1-start-a-new-file"/>
+    <w:bookmarkStart w:id="78" w:name="step-1-start-a-new-file"/>
     <w:p>
       <w:pPr>
         <w:pStyle w:val="Heading2"/>
@@ -4124,7 +5012,7 @@
         <w:t xml:space="preserve">There are two ways to begin:</w:t>
       </w:r>
     </w:p>
-    <w:bookmarkStart w:id="70" w:name="option-1-use-a-template"/>
+    <w:bookmarkStart w:id="76" w:name="option-1-use-a-template"/>
     <w:p>
       <w:pPr>
         <w:pStyle w:val="Heading3"/>
@@ -4289,8 +5177,8 @@
         <w:t xml:space="preserve">next to it to store images and charts.</w:t>
       </w:r>
     </w:p>
-    <w:bookmarkEnd w:id="70"/>
-    <w:bookmarkStart w:id="71" w:name="option-2-create-from-scratch"/>
+    <w:bookmarkEnd w:id="76"/>
+    <w:bookmarkStart w:id="77" w:name="option-2-create-from-scratch"/>
     <w:p>
       <w:pPr>
         <w:pStyle w:val="Heading3"/>
@@ -4367,9 +5255,9 @@
         <w:t xml:space="preserve">💡 Using templates is recommended because they include structure and helpful comments. But starting from scratch gives you full control.</w:t>
       </w:r>
     </w:p>
-    <w:bookmarkEnd w:id="71"/>
-    <w:bookmarkEnd w:id="72"/>
-    <w:bookmarkStart w:id="73" w:name="step-2-understand-and-use-the-template"/>
+    <w:bookmarkEnd w:id="77"/>
+    <w:bookmarkEnd w:id="78"/>
+    <w:bookmarkStart w:id="79" w:name="step-2-understand-and-use-the-template"/>
     <w:p>
       <w:pPr>
         <w:pStyle w:val="Heading2"/>
@@ -4442,8 +5330,8 @@
         <w:t xml:space="preserve">💡 If you use an already defined template, the YAML header is included — you don’t need to add it manually.</w:t>
       </w:r>
     </w:p>
-    <w:bookmarkEnd w:id="73"/>
-    <w:bookmarkStart w:id="78" w:name="step-3-add-or-adjust-the-yaml-header"/>
+    <w:bookmarkEnd w:id="79"/>
+    <w:bookmarkStart w:id="84" w:name="step-3-add-or-adjust-the-yaml-header"/>
     <w:p>
       <w:pPr>
         <w:pStyle w:val="Heading2"/>
@@ -4580,18 +5468,18 @@
                 <wp:inline>
                   <wp:extent cx="152400" cy="152400"/>
                   <wp:effectExtent b="0" l="0" r="0" t="0"/>
-                  <wp:docPr descr="" title="" id="75" name="Picture"/>
+                  <wp:docPr descr="" title="" id="81" name="Picture"/>
                   <a:graphic>
                     <a:graphicData uri="http://schemas.openxmlformats.org/drawingml/2006/picture">
                       <pic:pic>
                         <pic:nvPicPr>
-                          <pic:cNvPr descr="/opt/quarto/share/formats/docx/important.png" id="76" name="Picture"/>
+                          <pic:cNvPr descr="/opt/quarto/share/formats/docx/important.png" id="82" name="Picture"/>
                           <pic:cNvPicPr>
                             <a:picLocks noChangeArrowheads="1" noChangeAspect="1"/>
                           </pic:cNvPicPr>
                         </pic:nvPicPr>
                         <pic:blipFill>
-                          <a:blip r:embed="rId74"/>
+                          <a:blip r:embed="rId80"/>
                           <a:stretch>
                             <a:fillRect/>
                           </a:stretch>
@@ -4966,7 +5854,7 @@
         <w:t xml:space="preserve">---</w:t>
       </w:r>
     </w:p>
-    <w:bookmarkStart w:id="77" w:name="field-descriptions"/>
+    <w:bookmarkStart w:id="83" w:name="field-descriptions"/>
     <w:p>
       <w:pPr>
         <w:pStyle w:val="Heading3"/>
@@ -5104,10 +5992,10 @@
         <w:t xml:space="preserve">These fields must be filled in by the user. Only other fields — such as shared configuration or output format — are pre-filled in the template.</w:t>
       </w:r>
     </w:p>
-    <w:bookmarkEnd w:id="77"/>
-    <w:bookmarkEnd w:id="78"/>
-    <w:bookmarkEnd w:id="79"/>
-    <w:bookmarkStart w:id="82" w:name="importance-of-file-naming"/>
+    <w:bookmarkEnd w:id="83"/>
+    <w:bookmarkEnd w:id="84"/>
+    <w:bookmarkEnd w:id="85"/>
+    <w:bookmarkStart w:id="88" w:name="importance-of-file-naming"/>
     <w:p>
       <w:pPr>
         <w:pStyle w:val="Heading1"/>
@@ -5351,18 +6239,18 @@
                 <wp:inline>
                   <wp:extent cx="152400" cy="152400"/>
                   <wp:effectExtent b="0" l="0" r="0" t="0"/>
-                  <wp:docPr descr="" title="" id="80" name="Picture"/>
+                  <wp:docPr descr="" title="" id="86" name="Picture"/>
                   <a:graphic>
                     <a:graphicData uri="http://schemas.openxmlformats.org/drawingml/2006/picture">
                       <pic:pic>
                         <pic:nvPicPr>
-                          <pic:cNvPr descr="/opt/quarto/share/formats/docx/important.png" id="81" name="Picture"/>
+                          <pic:cNvPr descr="/opt/quarto/share/formats/docx/important.png" id="87" name="Picture"/>
                           <pic:cNvPicPr>
                             <a:picLocks noChangeArrowheads="1" noChangeAspect="1"/>
                           </pic:cNvPicPr>
                         </pic:nvPicPr>
                         <pic:blipFill>
-                          <a:blip r:embed="rId74"/>
+                          <a:blip r:embed="rId80"/>
                           <a:stretch>
                             <a:fillRect/>
                           </a:stretch>
@@ -5425,8 +6313,8 @@
         </w:tc>
       </w:tr>
     </w:tbl>
-    <w:bookmarkEnd w:id="82"/>
-    <w:bookmarkStart w:id="88" w:name="ready-made-qmd-templates"/>
+    <w:bookmarkEnd w:id="88"/>
+    <w:bookmarkStart w:id="94" w:name="ready-made-qmd-templates"/>
     <w:p>
       <w:pPr>
         <w:pStyle w:val="Heading1"/>
@@ -5481,7 +6369,7 @@
         <w:t xml:space="preserve">directory. Currently, two types of templates are provided:</w:t>
       </w:r>
     </w:p>
-    <w:bookmarkStart w:id="83" w:name="atbd-template"/>
+    <w:bookmarkStart w:id="89" w:name="atbd-template"/>
     <w:p>
       <w:pPr>
         <w:pStyle w:val="Heading2"/>
@@ -5596,8 +6484,8 @@
         <w:t xml:space="preserve">💡 Use this template when documenting the scientific or technical foundation of a data product.</w:t>
       </w:r>
     </w:p>
-    <w:bookmarkEnd w:id="83"/>
-    <w:bookmarkStart w:id="84" w:name="pum-template"/>
+    <w:bookmarkEnd w:id="89"/>
+    <w:bookmarkStart w:id="90" w:name="pum-template"/>
     <w:p>
       <w:pPr>
         <w:pStyle w:val="Heading2"/>
@@ -5700,8 +6588,8 @@
         <w:t xml:space="preserve">💡 Use this template when documenting how users should interact with or interpret a product.</w:t>
       </w:r>
     </w:p>
-    <w:bookmarkEnd w:id="84"/>
-    <w:bookmarkStart w:id="87" w:name="how-to-use-the-templates"/>
+    <w:bookmarkEnd w:id="90"/>
+    <w:bookmarkStart w:id="93" w:name="how-to-use-the-templates"/>
     <w:p>
       <w:pPr>
         <w:pStyle w:val="Heading2"/>
@@ -5877,18 +6765,18 @@
                 <wp:inline>
                   <wp:extent cx="152400" cy="152400"/>
                   <wp:effectExtent b="0" l="0" r="0" t="0"/>
-                  <wp:docPr descr="" title="" id="85" name="Picture"/>
+                  <wp:docPr descr="" title="" id="91" name="Picture"/>
                   <a:graphic>
                     <a:graphicData uri="http://schemas.openxmlformats.org/drawingml/2006/picture">
                       <pic:pic>
                         <pic:nvPicPr>
-                          <pic:cNvPr descr="/opt/quarto/share/formats/docx/important.png" id="86" name="Picture"/>
+                          <pic:cNvPr descr="/opt/quarto/share/formats/docx/important.png" id="92" name="Picture"/>
                           <pic:cNvPicPr>
                             <a:picLocks noChangeArrowheads="1" noChangeAspect="1"/>
                           </pic:cNvPicPr>
                         </pic:nvPicPr>
                         <pic:blipFill>
-                          <a:blip r:embed="rId74"/>
+                          <a:blip r:embed="rId80"/>
                           <a:stretch>
                             <a:fillRect/>
                           </a:stretch>
@@ -5957,9 +6845,9 @@
         </w:tc>
       </w:tr>
     </w:tbl>
-    <w:bookmarkEnd w:id="87"/>
-    <w:bookmarkEnd w:id="88"/>
-    <w:bookmarkStart w:id="99" w:name="using-pandoc-to-convert-docx-to-qmd"/>
+    <w:bookmarkEnd w:id="93"/>
+    <w:bookmarkEnd w:id="94"/>
+    <w:bookmarkStart w:id="105" w:name="using-pandoc-to-convert-docx-to-qmd"/>
     <w:p>
       <w:pPr>
         <w:pStyle w:val="Heading1"/>
@@ -6010,7 +6898,7 @@
         <w:t xml:space="preserve">to quickly generate a base file. This can save time by preserving text structure, headings, and even tables — though the result will still need cleanup.</w:t>
       </w:r>
     </w:p>
-    <w:bookmarkStart w:id="90" w:name="what-is-pandoc"/>
+    <w:bookmarkStart w:id="96" w:name="what-is-pandoc"/>
     <w:p>
       <w:pPr>
         <w:pStyle w:val="Heading2"/>
@@ -6023,7 +6911,7 @@
       <w:pPr>
         <w:pStyle w:val="FirstParagraph"/>
       </w:pPr>
-      <w:hyperlink r:id="rId89">
+      <w:hyperlink r:id="rId95">
         <w:r>
           <w:rPr>
             <w:rStyle w:val="Hyperlink"/>
@@ -6048,7 +6936,7 @@
       <w:r>
         <w:t xml:space="preserve"> </w:t>
       </w:r>
-      <w:hyperlink r:id="rId89">
+      <w:hyperlink r:id="rId95">
         <w:r>
           <w:rPr>
             <w:rStyle w:val="Hyperlink"/>
@@ -6057,8 +6945,8 @@
         </w:r>
       </w:hyperlink>
     </w:p>
-    <w:bookmarkEnd w:id="90"/>
-    <w:bookmarkStart w:id="91" w:name="when-and-how-to-use-it"/>
+    <w:bookmarkEnd w:id="96"/>
+    <w:bookmarkStart w:id="97" w:name="when-and-how-to-use-it"/>
     <w:p>
       <w:pPr>
         <w:pStyle w:val="Heading2"/>
@@ -6182,8 +7070,8 @@
         <w:t xml:space="preserve">.docx</w:t>
       </w:r>
     </w:p>
-    <w:bookmarkEnd w:id="91"/>
-    <w:bookmarkStart w:id="93" w:name="basic-usage-example"/>
+    <w:bookmarkEnd w:id="97"/>
+    <w:bookmarkStart w:id="99" w:name="basic-usage-example"/>
     <w:p>
       <w:pPr>
         <w:pStyle w:val="Heading2"/>
@@ -6314,7 +7202,7 @@
         <w:t xml:space="preserve">markdown+fenced_divs+grid_tables+pipe_tables+smart</w:t>
       </w:r>
     </w:p>
-    <w:bookmarkStart w:id="92" w:name="what-this-command-does"/>
+    <w:bookmarkStart w:id="98" w:name="what-this-command-does"/>
     <w:p>
       <w:pPr>
         <w:pStyle w:val="Heading3"/>
@@ -6413,9 +7301,9 @@
         <w:t xml:space="preserve">: Sets output format and enables enhanced table and layout options.</w:t>
       </w:r>
     </w:p>
-    <w:bookmarkEnd w:id="92"/>
-    <w:bookmarkEnd w:id="93"/>
-    <w:bookmarkStart w:id="97" w:name="where-are-media-files-stored"/>
+    <w:bookmarkEnd w:id="98"/>
+    <w:bookmarkEnd w:id="99"/>
+    <w:bookmarkStart w:id="103" w:name="where-are-media-files-stored"/>
     <w:p>
       <w:pPr>
         <w:pStyle w:val="Heading2"/>
@@ -6489,7 +7377,7 @@
         <w:t xml:space="preserve">This is created automatically and will contain all image assets referenced in the converted file.</w:t>
       </w:r>
     </w:p>
-    <w:bookmarkStart w:id="96" w:name="changing-the-media-folder-name"/>
+    <w:bookmarkStart w:id="102" w:name="changing-the-media-folder-name"/>
     <w:p>
       <w:pPr>
         <w:pStyle w:val="Heading3"/>
@@ -6610,12 +7498,12 @@
                 <wp:inline>
                   <wp:extent cx="152400" cy="152400"/>
                   <wp:effectExtent b="0" l="0" r="0" t="0"/>
-                  <wp:docPr descr="" title="" id="94" name="Picture"/>
+                  <wp:docPr descr="" title="" id="100" name="Picture"/>
                   <a:graphic>
                     <a:graphicData uri="http://schemas.openxmlformats.org/drawingml/2006/picture">
                       <pic:pic>
                         <pic:nvPicPr>
-                          <pic:cNvPr descr="/opt/quarto/share/formats/docx/note.png" id="95" name="Picture"/>
+                          <pic:cNvPr descr="/opt/quarto/share/formats/docx/note.png" id="101" name="Picture"/>
                           <pic:cNvPicPr>
                             <a:picLocks noChangeArrowheads="1" noChangeAspect="1"/>
                           </pic:cNvPicPr>
@@ -6791,9 +7679,9 @@
         </w:tc>
       </w:tr>
     </w:tbl>
-    <w:bookmarkEnd w:id="96"/>
-    <w:bookmarkEnd w:id="97"/>
-    <w:bookmarkStart w:id="98" w:name="next-steps"/>
+    <w:bookmarkEnd w:id="102"/>
+    <w:bookmarkEnd w:id="103"/>
+    <w:bookmarkStart w:id="104" w:name="next-steps"/>
     <w:p>
       <w:pPr>
         <w:pStyle w:val="Heading2"/>
@@ -6890,9 +7778,9 @@
         <w:t xml:space="preserve">While not perfect, this method gives you a solid starting point — especially for long or complex documents.</w:t>
       </w:r>
     </w:p>
-    <w:bookmarkEnd w:id="98"/>
-    <w:bookmarkEnd w:id="99"/>
-    <w:bookmarkStart w:id="104" w:name="default-styles-and-options"/>
+    <w:bookmarkEnd w:id="104"/>
+    <w:bookmarkEnd w:id="105"/>
+    <w:bookmarkStart w:id="110" w:name="default-styles-and-options"/>
     <w:p>
       <w:pPr>
         <w:pStyle w:val="Heading1"/>
@@ -6924,7 +7812,7 @@
         <w:t xml:space="preserve">files, so you don’t need to worry about design details — just focus on the content.</w:t>
       </w:r>
     </w:p>
-    <w:bookmarkStart w:id="100" w:name="shared-styling-configuration"/>
+    <w:bookmarkStart w:id="106" w:name="shared-styling-configuration"/>
     <w:p>
       <w:pPr>
         <w:pStyle w:val="Heading2"/>
@@ -7000,8 +7888,8 @@
         <w:t xml:space="preserve">Don’t edit them! — they’re used automatically by the rendering scripts.</w:t>
       </w:r>
     </w:p>
-    <w:bookmarkEnd w:id="100"/>
-    <w:bookmarkStart w:id="101" w:name="theme"/>
+    <w:bookmarkEnd w:id="106"/>
+    <w:bookmarkStart w:id="107" w:name="theme"/>
     <w:p>
       <w:pPr>
         <w:pStyle w:val="Heading2"/>
@@ -7029,8 +7917,8 @@
         <w:t xml:space="preserve">This theme is applied automatically. You do not need to configure it manually in your documents.</w:t>
       </w:r>
     </w:p>
-    <w:bookmarkEnd w:id="101"/>
-    <w:bookmarkStart w:id="102" w:name="table-of-contents"/>
+    <w:bookmarkEnd w:id="107"/>
+    <w:bookmarkStart w:id="108" w:name="table-of-contents"/>
     <w:p>
       <w:pPr>
         <w:pStyle w:val="Heading2"/>
@@ -7079,8 +7967,8 @@
         <w:t xml:space="preserve">) is usually enough.</w:t>
       </w:r>
     </w:p>
-    <w:bookmarkEnd w:id="102"/>
-    <w:bookmarkStart w:id="103" w:name="customizing-per-document-settings"/>
+    <w:bookmarkEnd w:id="108"/>
+    <w:bookmarkStart w:id="109" w:name="customizing-per-document-settings"/>
     <w:p>
       <w:pPr>
         <w:pStyle w:val="Heading2"/>
@@ -7162,9 +8050,9 @@
         <w:t xml:space="preserve">  pdf: default</w:t>
       </w:r>
     </w:p>
-    <w:bookmarkEnd w:id="103"/>
-    <w:bookmarkEnd w:id="104"/>
-    <w:bookmarkStart w:id="107" w:name="automatic-keywords-generation"/>
+    <w:bookmarkEnd w:id="109"/>
+    <w:bookmarkEnd w:id="110"/>
+    <w:bookmarkStart w:id="113" w:name="automatic-keywords-generation"/>
     <w:p>
       <w:pPr>
         <w:pStyle w:val="Heading1"/>
@@ -7181,7 +8069,7 @@
         <w:t xml:space="preserve">You do not need to manually add keywords to your document’s metadata. The system is designed to handle this automatically using AI during the publishing workflow.</w:t>
       </w:r>
     </w:p>
-    <w:bookmarkStart w:id="105" w:name="how-it-works"/>
+    <w:bookmarkStart w:id="111" w:name="how-it-works"/>
     <w:p>
       <w:pPr>
         <w:pStyle w:val="Heading2"/>
@@ -7262,8 +8150,8 @@
         <w:t xml:space="preserve">This process ensures consistent keyword formatting and reduces the work required from authors.</w:t>
       </w:r>
     </w:p>
-    <w:bookmarkEnd w:id="105"/>
-    <w:bookmarkStart w:id="106" w:name="what-you-should-do"/>
+    <w:bookmarkEnd w:id="111"/>
+    <w:bookmarkStart w:id="112" w:name="what-you-should-do"/>
     <w:p>
       <w:pPr>
         <w:pStyle w:val="Heading2"/>
@@ -7309,9 +8197,9 @@
         <w:t xml:space="preserve">If you do add custom keywords for internal purposes, they will be overwritten during the publishing step — so it’s best to let the system manage them.</w:t>
       </w:r>
     </w:p>
-    <w:bookmarkEnd w:id="106"/>
-    <w:bookmarkEnd w:id="107"/>
-    <w:bookmarkStart w:id="112" w:name="using-rstudio-with-quarto"/>
+    <w:bookmarkEnd w:id="112"/>
+    <w:bookmarkEnd w:id="113"/>
+    <w:bookmarkStart w:id="118" w:name="using-rstudio-with-quarto"/>
     <w:p>
       <w:pPr>
         <w:pStyle w:val="Heading1"/>
@@ -7327,7 +8215,7 @@
       <w:pPr>
         <w:pStyle w:val="FirstParagraph"/>
       </w:pPr>
-      <w:hyperlink r:id="rId108">
+      <w:hyperlink r:id="rId114">
         <w:r>
           <w:rPr>
             <w:rStyle w:val="Hyperlink"/>
@@ -7365,7 +8253,7 @@
         <w:t xml:space="preserve">You don’t need to know R to use RStudio — we only use it here as a Markdown editor with rendering features.</w:t>
       </w:r>
     </w:p>
-    <w:bookmarkStart w:id="109" w:name="opening-your-project"/>
+    <w:bookmarkStart w:id="115" w:name="opening-your-project"/>
     <w:p>
       <w:pPr>
         <w:pStyle w:val="Heading2"/>
@@ -7468,8 +8356,8 @@
         <w:t xml:space="preserve">file you want to edit.</w:t>
       </w:r>
     </w:p>
-    <w:bookmarkEnd w:id="109"/>
-    <w:bookmarkStart w:id="110" w:name="editing-qmd-files"/>
+    <w:bookmarkEnd w:id="115"/>
+    <w:bookmarkStart w:id="116" w:name="editing-qmd-files"/>
     <w:p>
       <w:pPr>
         <w:pStyle w:val="Heading2"/>
@@ -7573,8 +8461,8 @@
         <w:t xml:space="preserve">option (checkbox in the toolbar) to automatically render your file every time you save it. This makes editing more efficient.</w:t>
       </w:r>
     </w:p>
-    <w:bookmarkEnd w:id="110"/>
-    <w:bookmarkStart w:id="111" w:name="managing-media-files"/>
+    <w:bookmarkEnd w:id="116"/>
+    <w:bookmarkStart w:id="117" w:name="managing-media-files"/>
     <w:p>
       <w:pPr>
         <w:pStyle w:val="Heading2"/>
@@ -7650,9 +8538,9 @@
         <w:t xml:space="preserve">![Data Flow Diagram](my-doc-media/diagram.png)</w:t>
       </w:r>
     </w:p>
-    <w:bookmarkEnd w:id="111"/>
-    <w:bookmarkEnd w:id="112"/>
-    <w:bookmarkStart w:id="137" w:name="rendering-documentation"/>
+    <w:bookmarkEnd w:id="117"/>
+    <w:bookmarkEnd w:id="118"/>
+    <w:bookmarkStart w:id="143" w:name="rendering-documentation"/>
     <w:p>
       <w:pPr>
         <w:pStyle w:val="Heading1"/>
@@ -7721,7 +8609,7 @@
         <w:t xml:space="preserve">You can render your documentation directly in RStudio as described below or using command-line tools, depending on what you prefer. Both options work the same way and produce identical results — choose the one that fits your workflow best.</w:t>
       </w:r>
     </w:p>
-    <w:bookmarkStart w:id="125" w:name="render-to-html"/>
+    <w:bookmarkStart w:id="131" w:name="render-to-html"/>
     <w:p>
       <w:pPr>
         <w:pStyle w:val="Heading2"/>
@@ -7795,18 +8683,18 @@
           <wp:inline>
             <wp:extent cx="5943600" cy="703497"/>
             <wp:effectExtent b="0" l="0" r="0" t="0"/>
-            <wp:docPr descr="Render button" title="" id="114" name="Picture"/>
+            <wp:docPr descr="Render button" title="" id="120" name="Picture"/>
             <a:graphic>
               <a:graphicData uri="http://schemas.openxmlformats.org/drawingml/2006/picture">
                 <pic:pic>
                   <pic:nvPicPr>
-                    <pic:cNvPr descr="editor-manual-media/rstudio-render.png" id="115" name="Picture"/>
+                    <pic:cNvPr descr="editor-manual-media/rstudio-render.png" id="121" name="Picture"/>
                     <pic:cNvPicPr>
                       <a:picLocks noChangeArrowheads="1" noChangeAspect="1"/>
                     </pic:cNvPicPr>
                   </pic:nvPicPr>
                   <pic:blipFill>
-                    <a:blip r:embed="rId113"/>
+                    <a:blip r:embed="rId119"/>
                     <a:stretch>
                       <a:fillRect/>
                     </a:stretch>
@@ -7867,18 +8755,18 @@
           <wp:inline>
             <wp:extent cx="5943600" cy="676878"/>
             <wp:effectExtent b="0" l="0" r="0" t="0"/>
-            <wp:docPr descr="Render on Save" title="" id="117" name="Picture"/>
+            <wp:docPr descr="Render on Save" title="" id="123" name="Picture"/>
             <a:graphic>
               <a:graphicData uri="http://schemas.openxmlformats.org/drawingml/2006/picture">
                 <pic:pic>
                   <pic:nvPicPr>
-                    <pic:cNvPr descr="editor-manual-media/rstudio-render-on-save.png" id="118" name="Picture"/>
+                    <pic:cNvPr descr="editor-manual-media/rstudio-render-on-save.png" id="124" name="Picture"/>
                     <pic:cNvPicPr>
                       <a:picLocks noChangeArrowheads="1" noChangeAspect="1"/>
                     </pic:cNvPicPr>
                   </pic:nvPicPr>
                   <pic:blipFill>
-                    <a:blip r:embed="rId116"/>
+                    <a:blip r:embed="rId122"/>
                     <a:stretch>
                       <a:fillRect/>
                     </a:stretch>
@@ -7986,18 +8874,18 @@
           <wp:inline>
             <wp:extent cx="5943600" cy="442768"/>
             <wp:effectExtent b="0" l="0" r="0" t="0"/>
-            <wp:docPr descr="" title="" id="120" name="Picture"/>
+            <wp:docPr descr="" title="" id="126" name="Picture"/>
             <a:graphic>
               <a:graphicData uri="http://schemas.openxmlformats.org/drawingml/2006/picture">
                 <pic:pic>
                   <pic:nvPicPr>
-                    <pic:cNvPr descr="editor-manual-media/rstudio-render-viewer-tab.png" id="121" name="Picture"/>
+                    <pic:cNvPr descr="editor-manual-media/rstudio-render-viewer-tab.png" id="127" name="Picture"/>
                     <pic:cNvPicPr>
                       <a:picLocks noChangeArrowheads="1" noChangeAspect="1"/>
                     </pic:cNvPicPr>
                   </pic:nvPicPr>
                   <pic:blipFill>
-                    <a:blip r:embed="rId119"/>
+                    <a:blip r:embed="rId125"/>
                     <a:stretch>
                       <a:fillRect/>
                     </a:stretch>
@@ -8154,18 +9042,18 @@
           <wp:inline>
             <wp:extent cx="5795619" cy="2857500"/>
             <wp:effectExtent b="0" l="0" r="0" t="0"/>
-            <wp:docPr descr="" title="" id="123" name="Picture"/>
+            <wp:docPr descr="" title="" id="129" name="Picture"/>
             <a:graphic>
               <a:graphicData uri="http://schemas.openxmlformats.org/drawingml/2006/picture">
                 <pic:pic>
                   <pic:nvPicPr>
-                    <pic:cNvPr descr="editor-manual-media/rstudio-render-viewer-options.png" id="124" name="Picture"/>
+                    <pic:cNvPr descr="editor-manual-media/rstudio-render-viewer-options.png" id="130" name="Picture"/>
                     <pic:cNvPicPr>
                       <a:picLocks noChangeArrowheads="1" noChangeAspect="1"/>
                     </pic:cNvPicPr>
                   </pic:nvPicPr>
                   <pic:blipFill>
-                    <a:blip r:embed="rId122"/>
+                    <a:blip r:embed="rId128"/>
                     <a:stretch>
                       <a:fillRect/>
                     </a:stretch>
@@ -8200,8 +9088,8 @@
         <w:t xml:space="preserve">This setting ensures that rendered documents are displayed within RStudio, providing a seamless preview experience.</w:t>
       </w:r>
     </w:p>
-    <w:bookmarkEnd w:id="125"/>
-    <w:bookmarkStart w:id="132" w:name="render-to-pdf-via-docx-and-libreoffice"/>
+    <w:bookmarkEnd w:id="131"/>
+    <w:bookmarkStart w:id="138" w:name="render-to-pdf-via-docx-and-libreoffice"/>
     <w:p>
       <w:pPr>
         <w:pStyle w:val="Heading2"/>
@@ -8349,18 +9237,18 @@
                 <wp:inline>
                   <wp:extent cx="152400" cy="152400"/>
                   <wp:effectExtent b="0" l="0" r="0" t="0"/>
-                  <wp:docPr descr="" title="" id="126" name="Picture"/>
+                  <wp:docPr descr="" title="" id="132" name="Picture"/>
                   <a:graphic>
                     <a:graphicData uri="http://schemas.openxmlformats.org/drawingml/2006/picture">
                       <pic:pic>
                         <pic:nvPicPr>
-                          <pic:cNvPr descr="/opt/quarto/share/formats/docx/important.png" id="127" name="Picture"/>
+                          <pic:cNvPr descr="/opt/quarto/share/formats/docx/important.png" id="133" name="Picture"/>
                           <pic:cNvPicPr>
                             <a:picLocks noChangeArrowheads="1" noChangeAspect="1"/>
                           </pic:cNvPicPr>
                         </pic:nvPicPr>
                         <pic:blipFill>
-                          <a:blip r:embed="rId74"/>
+                          <a:blip r:embed="rId80"/>
                           <a:stretch>
                             <a:fillRect/>
                           </a:stretch>
@@ -8469,7 +9357,7 @@
         </w:tc>
       </w:tr>
     </w:tbl>
-    <w:bookmarkStart w:id="131" w:name="preview-with-docx-instead-of-pdf"/>
+    <w:bookmarkStart w:id="137" w:name="preview-with-docx-instead-of-pdf"/>
     <w:p>
       <w:pPr>
         <w:pStyle w:val="Heading3"/>
@@ -8573,18 +9461,18 @@
           <wp:inline>
             <wp:extent cx="5892800" cy="2019300"/>
             <wp:effectExtent b="0" l="0" r="0" t="0"/>
-            <wp:docPr descr="" title="" id="129" name="Picture"/>
+            <wp:docPr descr="" title="" id="135" name="Picture"/>
             <a:graphic>
               <a:graphicData uri="http://schemas.openxmlformats.org/drawingml/2006/picture">
                 <pic:pic>
                   <pic:nvPicPr>
-                    <pic:cNvPr descr="editor-manual-media/rstudio-render-docx.png" id="130" name="Picture"/>
+                    <pic:cNvPr descr="editor-manual-media/rstudio-render-docx.png" id="136" name="Picture"/>
                     <pic:cNvPicPr>
                       <a:picLocks noChangeArrowheads="1" noChangeAspect="1"/>
                     </pic:cNvPicPr>
                   </pic:nvPicPr>
                   <pic:blipFill>
-                    <a:blip r:embed="rId128"/>
+                    <a:blip r:embed="rId134"/>
                     <a:stretch>
                       <a:fillRect/>
                     </a:stretch>
@@ -8684,9 +9572,9 @@
         <w:t xml:space="preserve">This approach is fast and avoids editing the YAML just to preview layout changes.</w:t>
       </w:r>
     </w:p>
-    <w:bookmarkEnd w:id="131"/>
-    <w:bookmarkEnd w:id="132"/>
-    <w:bookmarkStart w:id="136" w:name="output-location"/>
+    <w:bookmarkEnd w:id="137"/>
+    <w:bookmarkEnd w:id="138"/>
+    <w:bookmarkStart w:id="142" w:name="output-location"/>
     <w:p>
       <w:pPr>
         <w:pStyle w:val="Heading2"/>
@@ -8796,7 +9684,7 @@
         </w:pict>
       </w:r>
     </w:p>
-    <w:bookmarkStart w:id="133" w:name="about-the-_quarto.yaml-file"/>
+    <w:bookmarkStart w:id="139" w:name="about-the-_quarto.yaml-file"/>
     <w:p>
       <w:pPr>
         <w:pStyle w:val="Heading3"/>
@@ -8941,8 +9829,8 @@
         <w:t xml:space="preserve">Unfortunately, this behavior isn’t clearly documented — but it can be confusing and frustrating.</w:t>
       </w:r>
     </w:p>
-    <w:bookmarkEnd w:id="133"/>
-    <w:bookmarkStart w:id="134" w:name="recommended-setup-for-efficient-editing"/>
+    <w:bookmarkEnd w:id="139"/>
+    <w:bookmarkStart w:id="140" w:name="recommended-setup-for-efficient-editing"/>
     <w:p>
       <w:pPr>
         <w:pStyle w:val="Heading3"/>
@@ -9036,8 +9924,8 @@
         <w:t xml:space="preserve">)</w:t>
       </w:r>
     </w:p>
-    <w:bookmarkEnd w:id="134"/>
-    <w:bookmarkStart w:id="135" w:name="rendering-the-full-project"/>
+    <w:bookmarkEnd w:id="140"/>
+    <w:bookmarkStart w:id="141" w:name="rendering-the-full-project"/>
     <w:p>
       <w:pPr>
         <w:pStyle w:val="Heading3"/>
@@ -9178,10 +10066,10 @@
         <w:t xml:space="preserve">, but it may lead to slower performance or outdated previews in the Viewer pane. For a smoother editing experience, keep it renamed by default.</w:t>
       </w:r>
     </w:p>
-    <w:bookmarkEnd w:id="135"/>
-    <w:bookmarkEnd w:id="136"/>
-    <w:bookmarkEnd w:id="137"/>
-    <w:bookmarkStart w:id="143" w:name="problems-and-solutions"/>
+    <w:bookmarkEnd w:id="141"/>
+    <w:bookmarkEnd w:id="142"/>
+    <w:bookmarkEnd w:id="143"/>
+    <w:bookmarkStart w:id="149" w:name="problems-and-solutions"/>
     <w:p>
       <w:pPr>
         <w:pStyle w:val="Heading1"/>
@@ -9213,7 +10101,7 @@
         <w:t xml:space="preserve">files and rendering documentation — along with practical solutions and best practices. These issues are based on real experience working with the templates and rendering workflow.</w:t>
       </w:r>
     </w:p>
-    <w:bookmarkStart w:id="140" w:name="text-styling-in-docx"/>
+    <w:bookmarkStart w:id="146" w:name="text-styling-in-docx"/>
     <w:p>
       <w:pPr>
         <w:pStyle w:val="Heading2"/>
@@ -9381,12 +10269,12 @@
                 <wp:inline>
                   <wp:extent cx="152400" cy="152400"/>
                   <wp:effectExtent b="0" l="0" r="0" t="0"/>
-                  <wp:docPr descr="" title="" id="138" name="Picture"/>
+                  <wp:docPr descr="" title="" id="144" name="Picture"/>
                   <a:graphic>
                     <a:graphicData uri="http://schemas.openxmlformats.org/drawingml/2006/picture">
                       <pic:pic>
                         <pic:nvPicPr>
-                          <pic:cNvPr descr="/opt/quarto/share/formats/docx/note.png" id="139" name="Picture"/>
+                          <pic:cNvPr descr="/opt/quarto/share/formats/docx/note.png" id="145" name="Picture"/>
                           <pic:cNvPicPr>
                             <a:picLocks noChangeArrowheads="1" noChangeAspect="1"/>
                           </pic:cNvPicPr>
@@ -9504,8 +10392,8 @@
         </w:tc>
       </w:tr>
     </w:tbl>
-    <w:bookmarkEnd w:id="140"/>
-    <w:bookmarkStart w:id="141" w:name="figure-and-image-numbering"/>
+    <w:bookmarkEnd w:id="146"/>
+    <w:bookmarkStart w:id="147" w:name="figure-and-image-numbering"/>
     <w:p>
       <w:pPr>
         <w:pStyle w:val="Heading2"/>
@@ -9672,8 +10560,8 @@
         <w:t xml:space="preserve">**Figure 3.** Data processing flow chart.</w:t>
       </w:r>
     </w:p>
-    <w:bookmarkEnd w:id="141"/>
-    <w:bookmarkStart w:id="142" w:name="table-styling-and-formatting"/>
+    <w:bookmarkEnd w:id="147"/>
+    <w:bookmarkStart w:id="148" w:name="table-styling-and-formatting"/>
     <w:p>
       <w:pPr>
         <w:pStyle w:val="Heading2"/>
@@ -9848,9 +10736,9 @@
         <w:t xml:space="preserve">More issues will be added here as the system and workflow evolve. If you encounter a formatting issue or rendering problem that isn’t listed, ask your team lead or check how other documents handled similar cases.</w:t>
       </w:r>
     </w:p>
-    <w:bookmarkEnd w:id="142"/>
-    <w:bookmarkEnd w:id="143"/>
-    <w:bookmarkStart w:id="146" w:name="document-review-and-git-workflow"/>
+    <w:bookmarkEnd w:id="148"/>
+    <w:bookmarkEnd w:id="149"/>
+    <w:bookmarkStart w:id="152" w:name="document-review-and-git-workflow"/>
     <w:p>
       <w:pPr>
         <w:pStyle w:val="Heading1"/>
@@ -9859,7 +10747,7 @@
         <w:t xml:space="preserve">13. Document Review and Git Workflow</w:t>
       </w:r>
     </w:p>
-    <w:bookmarkStart w:id="144" w:name="pushing-changes-to-git"/>
+    <w:bookmarkStart w:id="150" w:name="pushing-changes-to-git"/>
     <w:p>
       <w:pPr>
         <w:pStyle w:val="Heading2"/>
@@ -9880,8 +10768,8 @@
         <w:t xml:space="preserve">TODO</w:t>
       </w:r>
     </w:p>
-    <w:bookmarkEnd w:id="144"/>
-    <w:bookmarkStart w:id="145" w:name="reviewing-documents"/>
+    <w:bookmarkEnd w:id="150"/>
+    <w:bookmarkStart w:id="151" w:name="reviewing-documents"/>
     <w:p>
       <w:pPr>
         <w:pStyle w:val="Heading2"/>
@@ -9902,8 +10790,8 @@
         <w:t xml:space="preserve">TODO</w:t>
       </w:r>
     </w:p>
-    <w:bookmarkEnd w:id="145"/>
-    <w:bookmarkEnd w:id="146"/>
+    <w:bookmarkEnd w:id="151"/>
+    <w:bookmarkEnd w:id="152"/>
     <w:sectPr>
       <w:headerReference r:id="rId11" w:type="even"/>
       <w:headerReference r:id="rId10" w:type="default"/>
@@ -10422,7 +11310,7 @@
       </w:r>
     </w:p>
   </w:footnote>
-  <w:footnote w:id="65">
+  <w:footnote w:id="71">
     <w:p>
       <w:pPr>
         <w:pStyle w:val="FootnoteText"/>

</xml_diff>